<commit_message>
[Added Background Image to Banner Section]
</commit_message>
<xml_diff>
--- a/Programming Diary.docx
+++ b/Programming Diary.docx
@@ -34,7 +34,6 @@
           <w:r>
             <w:t>Contents</w:t>
           </w:r>
-          <w:bookmarkStart w:id="1" w:name="_GoBack"/>
           <w:bookmarkEnd w:id="0"/>
         </w:p>
         <w:p>
@@ -1008,46 +1007,10 @@
         <w:spacing w:beforeAutospacing="1" w:afterAutospacing="1" w:line="240" w:lineRule="auto"/>
         <w:rPr>
           <w:rFonts w:ascii="Times New Roman" w:eastAsia="Times New Roman" w:hAnsi="Times New Roman" w:cs="Times New Roman"/>
-          <w:lang w:eastAsia="en-AU"/>
-        </w:rPr>
-      </w:pPr>
-      <w:r>
-        <w:rPr>
-          <w:rFonts w:ascii="Times New Roman" w:eastAsia="Times New Roman" w:hAnsi="Times New Roman" w:cs="Times New Roman"/>
-          <w:lang w:eastAsia="en-AU"/>
-        </w:rPr>
-        <w:t xml:space="preserve">Handle inbound calls, help assist customers with their queries ranging from product knowledge, to authenticating them to give them personal details and assist them with their accounts. Handling complaints with a polite manner, which often </w:t>
-      </w:r>
-      <w:r>
-        <w:rPr>
-          <w:rFonts w:ascii="Times New Roman" w:eastAsia="Times New Roman" w:hAnsi="Times New Roman" w:cs="Times New Roman"/>
-          <w:lang w:eastAsia="en-AU"/>
-        </w:rPr>
-        <w:t>helped</w:t>
-      </w:r>
-      <w:r>
-        <w:rPr>
-          <w:rFonts w:ascii="Times New Roman" w:eastAsia="Times New Roman" w:hAnsi="Times New Roman" w:cs="Times New Roman"/>
-          <w:lang w:eastAsia="en-AU"/>
-        </w:rPr>
-        <w:t xml:space="preserve"> calm down quite irate customers. Accomplishment: Worked on many teams within the company, such as Administration and the Webchat</w:t>
-      </w:r>
-      <w:proofErr w:type="gramStart"/>
-      <w:r>
-        <w:rPr>
-          <w:rFonts w:ascii="Times New Roman" w:eastAsia="Times New Roman" w:hAnsi="Times New Roman" w:cs="Times New Roman"/>
-          <w:lang w:eastAsia="en-AU"/>
-        </w:rPr>
-        <w:t>  service</w:t>
-      </w:r>
-      <w:proofErr w:type="gramEnd"/>
-      <w:r>
-        <w:rPr>
-          <w:rFonts w:ascii="Times New Roman" w:eastAsia="Times New Roman" w:hAnsi="Times New Roman" w:cs="Times New Roman"/>
-          <w:lang w:eastAsia="en-AU"/>
-        </w:rPr>
-        <w:t>. Accomplishment: Received employee of the month within team during first month of work.  </w:t>
-      </w:r>
+          <w:b/>
+          <w:lang w:eastAsia="en-AU"/>
+        </w:rPr>
+      </w:pPr>
     </w:p>
     <w:p>
       <w:pPr>
@@ -1126,7 +1089,6 @@
         </w:rPr>
       </w:pPr>
     </w:p>
-    <w:bookmarkEnd w:id="1"/>
     <w:p>
       <w:pPr>
         <w:shd w:val="clear" w:color="auto" w:fill="FFFFFF"/>
@@ -1151,1188 +1113,244 @@
     </w:p>
     <w:p>
       <w:pPr>
+        <w:shd w:val="clear" w:color="auto" w:fill="FFFFFF"/>
+        <w:spacing w:beforeAutospacing="1" w:afterAutospacing="1" w:line="240" w:lineRule="auto"/>
+        <w:rPr>
+          <w:rFonts w:ascii="Times New Roman" w:eastAsia="Times New Roman" w:hAnsi="Times New Roman" w:cs="Times New Roman"/>
+          <w:b/>
+          <w:lang w:eastAsia="en-AU"/>
+        </w:rPr>
+      </w:pPr>
+    </w:p>
+    <w:p>
+      <w:pPr>
+        <w:shd w:val="clear" w:color="auto" w:fill="FFFFFF"/>
+        <w:spacing w:beforeAutospacing="1" w:afterAutospacing="1" w:line="240" w:lineRule="auto"/>
+        <w:rPr>
+          <w:rFonts w:ascii="Times New Roman" w:eastAsia="Times New Roman" w:hAnsi="Times New Roman" w:cs="Times New Roman"/>
+          <w:b/>
+          <w:lang w:eastAsia="en-AU"/>
+        </w:rPr>
+      </w:pPr>
+    </w:p>
+    <w:p>
+      <w:pPr>
         <w:pStyle w:val="Heading1"/>
-        <w:rPr>
-          <w:rFonts w:ascii="Times New Roman" w:eastAsia="Times New Roman" w:hAnsi="Times New Roman" w:cs="Times New Roman"/>
-          <w:b w:val="0"/>
-          <w:lang w:eastAsia="en-AU"/>
-        </w:rPr>
-      </w:pPr>
-      <w:r>
-        <w:rPr>
-          <w:rFonts w:ascii="Times New Roman" w:eastAsia="Times New Roman" w:hAnsi="Times New Roman" w:cs="Times New Roman"/>
-          <w:b w:val="0"/>
-          <w:lang w:eastAsia="en-AU"/>
-        </w:rPr>
+      </w:pPr>
+      <w:r>
         <w:lastRenderedPageBreak/>
-        <w:t>Notes</w:t>
-      </w:r>
-    </w:p>
-    <w:p>
-      <w:pPr>
-        <w:pStyle w:val="ListParagraph"/>
-        <w:numPr>
-          <w:ilvl w:val="0"/>
-          <w:numId w:val="14"/>
-        </w:numPr>
-        <w:shd w:val="clear" w:color="auto" w:fill="FFFFFF"/>
-        <w:spacing w:beforeAutospacing="1" w:afterAutospacing="1" w:line="240" w:lineRule="auto"/>
-        <w:rPr>
-          <w:rFonts w:ascii="Times New Roman" w:eastAsia="Times New Roman" w:hAnsi="Times New Roman" w:cs="Times New Roman"/>
-          <w:lang w:eastAsia="en-AU"/>
-        </w:rPr>
-      </w:pPr>
-      <w:r>
-        <w:t>Need to test website on mobile device</w:t>
-      </w:r>
-    </w:p>
-    <w:p>
-      <w:pPr>
-        <w:pStyle w:val="ListParagraph"/>
-        <w:numPr>
-          <w:ilvl w:val="1"/>
-          <w:numId w:val="14"/>
-        </w:numPr>
-        <w:shd w:val="clear" w:color="auto" w:fill="FFFFFF"/>
-        <w:spacing w:beforeAutospacing="1" w:afterAutospacing="1" w:line="240" w:lineRule="auto"/>
-        <w:rPr>
-          <w:rFonts w:ascii="Times New Roman" w:eastAsia="Times New Roman" w:hAnsi="Times New Roman" w:cs="Times New Roman"/>
-          <w:strike/>
-          <w:lang w:eastAsia="en-AU"/>
-        </w:rPr>
-      </w:pPr>
-      <w:r>
-        <w:rPr>
-          <w:rFonts w:ascii="Times New Roman" w:eastAsia="Times New Roman" w:hAnsi="Times New Roman" w:cs="Times New Roman"/>
-          <w:strike/>
-          <w:lang w:eastAsia="en-AU"/>
-        </w:rPr>
-        <w:t>When selecting an image on mobile view the user can scroll down and the black backdrop doesn’t scale.</w:t>
-      </w:r>
-      <w:r>
-        <w:rPr>
-          <w:rFonts w:ascii="Times New Roman" w:eastAsia="Times New Roman" w:hAnsi="Times New Roman" w:cs="Times New Roman"/>
-          <w:strike/>
-          <w:lang w:eastAsia="en-AU"/>
-        </w:rPr>
-        <w:t xml:space="preserve"> (Fixed, this does scale usually but with the Hamburgers contents being broken and pushing out the page when Deployed to </w:t>
-      </w:r>
-      <w:proofErr w:type="spellStart"/>
-      <w:r>
-        <w:rPr>
-          <w:rFonts w:ascii="Times New Roman" w:eastAsia="Times New Roman" w:hAnsi="Times New Roman" w:cs="Times New Roman"/>
-          <w:strike/>
-          <w:lang w:eastAsia="en-AU"/>
-        </w:rPr>
-        <w:t>Netlify</w:t>
-      </w:r>
-      <w:proofErr w:type="spellEnd"/>
-      <w:r>
-        <w:rPr>
-          <w:rFonts w:ascii="Times New Roman" w:eastAsia="Times New Roman" w:hAnsi="Times New Roman" w:cs="Times New Roman"/>
-          <w:strike/>
-          <w:lang w:eastAsia="en-AU"/>
-        </w:rPr>
-        <w:t>, is causing this error)</w:t>
-      </w:r>
-    </w:p>
-    <w:p>
-      <w:pPr>
-        <w:pStyle w:val="ListParagraph"/>
-        <w:numPr>
-          <w:ilvl w:val="1"/>
-          <w:numId w:val="14"/>
-        </w:numPr>
-        <w:shd w:val="clear" w:color="auto" w:fill="FFFFFF"/>
-        <w:spacing w:beforeAutospacing="1" w:afterAutospacing="1" w:line="240" w:lineRule="auto"/>
-        <w:rPr>
-          <w:rFonts w:ascii="Times New Roman" w:eastAsia="Times New Roman" w:hAnsi="Times New Roman" w:cs="Times New Roman"/>
-          <w:strike/>
-          <w:lang w:eastAsia="en-AU"/>
-        </w:rPr>
-      </w:pPr>
-      <w:r>
-        <w:rPr>
-          <w:rFonts w:ascii="Times New Roman" w:eastAsia="Times New Roman" w:hAnsi="Times New Roman" w:cs="Times New Roman"/>
-          <w:strike/>
-          <w:lang w:eastAsia="en-AU"/>
-        </w:rPr>
-        <w:t xml:space="preserve">The Desktop </w:t>
-      </w:r>
-      <w:proofErr w:type="spellStart"/>
-      <w:r>
-        <w:rPr>
-          <w:rFonts w:ascii="Times New Roman" w:eastAsia="Times New Roman" w:hAnsi="Times New Roman" w:cs="Times New Roman"/>
-          <w:strike/>
-          <w:lang w:eastAsia="en-AU"/>
-        </w:rPr>
-        <w:t>Nav</w:t>
-      </w:r>
-      <w:proofErr w:type="spellEnd"/>
-      <w:r>
-        <w:rPr>
-          <w:rFonts w:ascii="Times New Roman" w:eastAsia="Times New Roman" w:hAnsi="Times New Roman" w:cs="Times New Roman"/>
-          <w:strike/>
-          <w:lang w:eastAsia="en-AU"/>
-        </w:rPr>
-        <w:t xml:space="preserve"> is displaying without CSS on the Mobile version. (Deleted a Class by mistake)</w:t>
-      </w:r>
-    </w:p>
-    <w:p>
-      <w:pPr>
-        <w:pStyle w:val="ListParagraph"/>
-        <w:numPr>
-          <w:ilvl w:val="1"/>
-          <w:numId w:val="14"/>
-        </w:numPr>
-        <w:shd w:val="clear" w:color="auto" w:fill="FFFFFF"/>
-        <w:spacing w:beforeAutospacing="1" w:afterAutospacing="1" w:line="240" w:lineRule="auto"/>
-        <w:rPr>
-          <w:rFonts w:ascii="Times New Roman" w:eastAsia="Times New Roman" w:hAnsi="Times New Roman" w:cs="Times New Roman"/>
-          <w:strike/>
-          <w:lang w:eastAsia="en-AU"/>
-        </w:rPr>
-      </w:pPr>
-      <w:r>
-        <w:rPr>
-          <w:rFonts w:ascii="Times New Roman" w:eastAsia="Times New Roman" w:hAnsi="Times New Roman" w:cs="Times New Roman"/>
-          <w:lang w:eastAsia="en-AU"/>
-        </w:rPr>
-        <w:t>T</w:t>
-      </w:r>
-      <w:r>
-        <w:rPr>
-          <w:rFonts w:ascii="Times New Roman" w:eastAsia="Times New Roman" w:hAnsi="Times New Roman" w:cs="Times New Roman"/>
-          <w:strike/>
-          <w:lang w:eastAsia="en-AU"/>
-        </w:rPr>
-        <w:t>he text at the bottom of the About Us page is cropped over by the footer.</w:t>
-      </w:r>
-      <w:r>
-        <w:rPr>
-          <w:rFonts w:ascii="Times New Roman" w:eastAsia="Times New Roman" w:hAnsi="Times New Roman" w:cs="Times New Roman"/>
-          <w:strike/>
-          <w:lang w:eastAsia="en-AU"/>
-        </w:rPr>
-        <w:t xml:space="preserve"> (Fixed when making text responsive.)</w:t>
-      </w:r>
-    </w:p>
-    <w:p>
-      <w:pPr>
-        <w:pStyle w:val="ListParagraph"/>
-        <w:numPr>
-          <w:ilvl w:val="1"/>
-          <w:numId w:val="14"/>
-        </w:numPr>
-        <w:shd w:val="clear" w:color="auto" w:fill="FFFFFF"/>
-        <w:spacing w:beforeAutospacing="1" w:afterAutospacing="1" w:line="240" w:lineRule="auto"/>
-        <w:rPr>
-          <w:rFonts w:ascii="Times New Roman" w:eastAsia="Times New Roman" w:hAnsi="Times New Roman" w:cs="Times New Roman"/>
-          <w:strike/>
-          <w:lang w:eastAsia="en-AU"/>
-        </w:rPr>
-      </w:pPr>
-      <w:r>
-        <w:rPr>
-          <w:rFonts w:ascii="Times New Roman" w:eastAsia="Times New Roman" w:hAnsi="Times New Roman" w:cs="Times New Roman"/>
-          <w:strike/>
-          <w:lang w:eastAsia="en-AU"/>
-        </w:rPr>
-        <w:t xml:space="preserve">When viewed in Desktop mode on Mobile the Welcome Page Logo Image is located weirdly to the Right. I only find this error when on mobile, which leads me to believe </w:t>
-      </w:r>
-      <w:proofErr w:type="spellStart"/>
-      <w:proofErr w:type="gramStart"/>
-      <w:r>
-        <w:rPr>
-          <w:rFonts w:ascii="Times New Roman" w:eastAsia="Times New Roman" w:hAnsi="Times New Roman" w:cs="Times New Roman"/>
-          <w:strike/>
-          <w:lang w:eastAsia="en-AU"/>
-        </w:rPr>
-        <w:t>its</w:t>
-      </w:r>
-      <w:proofErr w:type="spellEnd"/>
-      <w:proofErr w:type="gramEnd"/>
-      <w:r>
-        <w:rPr>
-          <w:rFonts w:ascii="Times New Roman" w:eastAsia="Times New Roman" w:hAnsi="Times New Roman" w:cs="Times New Roman"/>
-          <w:strike/>
-          <w:lang w:eastAsia="en-AU"/>
-        </w:rPr>
-        <w:t xml:space="preserve"> due to the added height of the mobile screen compared to the desktop.</w:t>
-      </w:r>
-      <w:r>
-        <w:rPr>
-          <w:rFonts w:ascii="Times New Roman" w:eastAsia="Times New Roman" w:hAnsi="Times New Roman" w:cs="Times New Roman"/>
-          <w:strike/>
-          <w:lang w:eastAsia="en-AU"/>
-        </w:rPr>
-        <w:t xml:space="preserve"> (I changed rem and pixels to </w:t>
-      </w:r>
-      <w:proofErr w:type="spellStart"/>
-      <w:r>
-        <w:rPr>
-          <w:rFonts w:ascii="Times New Roman" w:eastAsia="Times New Roman" w:hAnsi="Times New Roman" w:cs="Times New Roman"/>
-          <w:strike/>
-          <w:lang w:eastAsia="en-AU"/>
-        </w:rPr>
-        <w:t>Vh</w:t>
-      </w:r>
-      <w:proofErr w:type="spellEnd"/>
-      <w:r>
-        <w:rPr>
-          <w:rFonts w:ascii="Times New Roman" w:eastAsia="Times New Roman" w:hAnsi="Times New Roman" w:cs="Times New Roman"/>
-          <w:strike/>
-          <w:lang w:eastAsia="en-AU"/>
-        </w:rPr>
-        <w:t xml:space="preserve"> and </w:t>
-      </w:r>
-      <w:proofErr w:type="spellStart"/>
-      <w:r>
-        <w:rPr>
-          <w:rFonts w:ascii="Times New Roman" w:eastAsia="Times New Roman" w:hAnsi="Times New Roman" w:cs="Times New Roman"/>
-          <w:strike/>
-          <w:lang w:eastAsia="en-AU"/>
-        </w:rPr>
-        <w:t>Vw</w:t>
-      </w:r>
-      <w:proofErr w:type="spellEnd"/>
-      <w:r>
-        <w:rPr>
-          <w:rFonts w:ascii="Times New Roman" w:eastAsia="Times New Roman" w:hAnsi="Times New Roman" w:cs="Times New Roman"/>
-          <w:strike/>
-          <w:lang w:eastAsia="en-AU"/>
-        </w:rPr>
-        <w:t xml:space="preserve"> so the text and objects change due to the viewport, this fixed the problem.</w:t>
-      </w:r>
-    </w:p>
-    <w:p>
-      <w:pPr>
-        <w:pStyle w:val="ListParagraph"/>
-        <w:numPr>
-          <w:ilvl w:val="0"/>
-          <w:numId w:val="14"/>
-        </w:numPr>
-        <w:shd w:val="clear" w:color="auto" w:fill="FFFFFF"/>
-        <w:spacing w:beforeAutospacing="1" w:afterAutospacing="1" w:line="240" w:lineRule="auto"/>
-        <w:rPr>
-          <w:rFonts w:ascii="Times New Roman" w:eastAsia="Times New Roman" w:hAnsi="Times New Roman" w:cs="Times New Roman"/>
-          <w:lang w:eastAsia="en-AU"/>
-        </w:rPr>
-      </w:pPr>
-      <w:r>
-        <w:rPr>
-          <w:rFonts w:ascii="Times New Roman" w:eastAsia="Times New Roman" w:hAnsi="Times New Roman" w:cs="Times New Roman"/>
-          <w:lang w:eastAsia="en-AU"/>
-        </w:rPr>
-        <w:t>Build Welcome Page</w:t>
-      </w:r>
-    </w:p>
-    <w:p>
-      <w:pPr>
-        <w:pStyle w:val="ListParagraph"/>
-        <w:numPr>
-          <w:ilvl w:val="1"/>
-          <w:numId w:val="14"/>
-        </w:numPr>
-        <w:shd w:val="clear" w:color="auto" w:fill="FFFFFF"/>
-        <w:spacing w:beforeAutospacing="1" w:afterAutospacing="1" w:line="240" w:lineRule="auto"/>
-        <w:rPr>
-          <w:rFonts w:ascii="Times New Roman" w:eastAsia="Times New Roman" w:hAnsi="Times New Roman" w:cs="Times New Roman"/>
-          <w:strike/>
-          <w:lang w:eastAsia="en-AU"/>
-        </w:rPr>
-      </w:pPr>
-      <w:r>
-        <w:rPr>
-          <w:rFonts w:ascii="Times New Roman" w:eastAsia="Times New Roman" w:hAnsi="Times New Roman" w:cs="Times New Roman"/>
-          <w:strike/>
-          <w:lang w:eastAsia="en-AU"/>
-        </w:rPr>
-        <w:t xml:space="preserve">Landing Page is hidden in the Title </w:t>
-      </w:r>
-      <w:proofErr w:type="spellStart"/>
-      <w:r>
-        <w:rPr>
-          <w:rFonts w:ascii="Times New Roman" w:eastAsia="Times New Roman" w:hAnsi="Times New Roman" w:cs="Times New Roman"/>
-          <w:strike/>
-          <w:lang w:eastAsia="en-AU"/>
-        </w:rPr>
-        <w:t>Nav</w:t>
-      </w:r>
-      <w:proofErr w:type="spellEnd"/>
-      <w:r>
-        <w:rPr>
-          <w:rFonts w:ascii="Times New Roman" w:eastAsia="Times New Roman" w:hAnsi="Times New Roman" w:cs="Times New Roman"/>
-          <w:strike/>
-          <w:lang w:eastAsia="en-AU"/>
-        </w:rPr>
-        <w:t xml:space="preserve"> Component</w:t>
-      </w:r>
-    </w:p>
-    <w:p>
-      <w:pPr>
-        <w:pStyle w:val="ListParagraph"/>
-        <w:numPr>
-          <w:ilvl w:val="1"/>
-          <w:numId w:val="14"/>
-        </w:numPr>
-        <w:shd w:val="clear" w:color="auto" w:fill="FFFFFF"/>
-        <w:spacing w:beforeAutospacing="1" w:afterAutospacing="1" w:line="240" w:lineRule="auto"/>
-        <w:rPr>
-          <w:rFonts w:ascii="Times New Roman" w:eastAsia="Times New Roman" w:hAnsi="Times New Roman" w:cs="Times New Roman"/>
-          <w:strike/>
-          <w:lang w:eastAsia="en-AU"/>
-        </w:rPr>
-      </w:pPr>
-      <w:r>
-        <w:rPr>
-          <w:rFonts w:ascii="Times New Roman" w:eastAsia="Times New Roman" w:hAnsi="Times New Roman" w:cs="Times New Roman"/>
-          <w:strike/>
-          <w:lang w:eastAsia="en-AU"/>
-        </w:rPr>
-        <w:t>Burger icon is half finished, this needs fixing,</w:t>
-      </w:r>
-    </w:p>
-    <w:p>
-      <w:pPr>
-        <w:pStyle w:val="ListParagraph"/>
-        <w:numPr>
-          <w:ilvl w:val="1"/>
-          <w:numId w:val="14"/>
-        </w:numPr>
-        <w:shd w:val="clear" w:color="auto" w:fill="FFFFFF"/>
-        <w:spacing w:beforeAutospacing="1" w:afterAutospacing="1" w:line="240" w:lineRule="auto"/>
-        <w:rPr>
-          <w:rFonts w:ascii="Times New Roman" w:eastAsia="Times New Roman" w:hAnsi="Times New Roman" w:cs="Times New Roman"/>
-          <w:strike/>
-          <w:lang w:eastAsia="en-AU"/>
-        </w:rPr>
-      </w:pPr>
-      <w:r>
-        <w:rPr>
-          <w:rFonts w:ascii="Times New Roman" w:eastAsia="Times New Roman" w:hAnsi="Times New Roman" w:cs="Times New Roman"/>
-          <w:strike/>
-          <w:lang w:eastAsia="en-AU"/>
-        </w:rPr>
-        <w:t xml:space="preserve">Make Welcome Page Image, </w:t>
-      </w:r>
-      <w:proofErr w:type="spellStart"/>
-      <w:r>
-        <w:rPr>
-          <w:rFonts w:ascii="Times New Roman" w:eastAsia="Times New Roman" w:hAnsi="Times New Roman" w:cs="Times New Roman"/>
-          <w:strike/>
-          <w:lang w:eastAsia="en-AU"/>
-        </w:rPr>
-        <w:t>Nav</w:t>
-      </w:r>
-      <w:proofErr w:type="spellEnd"/>
-      <w:r>
-        <w:rPr>
-          <w:rFonts w:ascii="Times New Roman" w:eastAsia="Times New Roman" w:hAnsi="Times New Roman" w:cs="Times New Roman"/>
-          <w:strike/>
-          <w:lang w:eastAsia="en-AU"/>
-        </w:rPr>
-        <w:t xml:space="preserve"> and Title responsive</w:t>
-      </w:r>
-      <w:r>
-        <w:rPr>
-          <w:rFonts w:ascii="Times New Roman" w:eastAsia="Times New Roman" w:hAnsi="Times New Roman" w:cs="Times New Roman"/>
-          <w:strike/>
-          <w:lang w:eastAsia="en-AU"/>
-        </w:rPr>
-        <w:t xml:space="preserve"> (</w:t>
-      </w:r>
-      <w:r>
-        <w:rPr>
-          <w:rFonts w:ascii="Times New Roman" w:eastAsia="Times New Roman" w:hAnsi="Times New Roman" w:cs="Times New Roman"/>
-          <w:b/>
-          <w:strike/>
-          <w:u w:val="single"/>
-          <w:lang w:eastAsia="en-AU"/>
-        </w:rPr>
-        <w:t>Halfway:</w:t>
-      </w:r>
-      <w:r>
-        <w:rPr>
-          <w:rFonts w:ascii="Times New Roman" w:eastAsia="Times New Roman" w:hAnsi="Times New Roman" w:cs="Times New Roman"/>
-          <w:strike/>
-          <w:lang w:eastAsia="en-AU"/>
-        </w:rPr>
-        <w:t xml:space="preserve"> </w:t>
-      </w:r>
-      <w:r>
-        <w:rPr>
-          <w:rFonts w:ascii="Times New Roman" w:eastAsia="Times New Roman" w:hAnsi="Times New Roman" w:cs="Times New Roman"/>
-          <w:strike/>
-          <w:lang w:eastAsia="en-AU"/>
-        </w:rPr>
-        <w:t xml:space="preserve">Title and </w:t>
-      </w:r>
-      <w:proofErr w:type="spellStart"/>
-      <w:r>
-        <w:rPr>
-          <w:rFonts w:ascii="Times New Roman" w:eastAsia="Times New Roman" w:hAnsi="Times New Roman" w:cs="Times New Roman"/>
-          <w:strike/>
-          <w:lang w:eastAsia="en-AU"/>
-        </w:rPr>
-        <w:t>Nav</w:t>
-      </w:r>
-      <w:proofErr w:type="spellEnd"/>
-      <w:r>
-        <w:rPr>
-          <w:rFonts w:ascii="Times New Roman" w:eastAsia="Times New Roman" w:hAnsi="Times New Roman" w:cs="Times New Roman"/>
-          <w:strike/>
-          <w:lang w:eastAsia="en-AU"/>
-        </w:rPr>
-        <w:t xml:space="preserve"> have been done, but struggling to move Image horizontally.)</w:t>
-      </w:r>
-    </w:p>
-    <w:p>
-      <w:pPr>
-        <w:pStyle w:val="ListParagraph"/>
-        <w:numPr>
-          <w:ilvl w:val="1"/>
-          <w:numId w:val="14"/>
-        </w:numPr>
-        <w:shd w:val="clear" w:color="auto" w:fill="FFFFFF"/>
-        <w:spacing w:beforeAutospacing="1" w:afterAutospacing="1" w:line="240" w:lineRule="auto"/>
-        <w:rPr>
-          <w:rFonts w:ascii="Times New Roman" w:eastAsia="Times New Roman" w:hAnsi="Times New Roman" w:cs="Times New Roman"/>
-          <w:strike/>
-          <w:lang w:eastAsia="en-AU"/>
-        </w:rPr>
-      </w:pPr>
-      <w:r>
-        <w:rPr>
-          <w:rFonts w:ascii="Times New Roman" w:eastAsia="Times New Roman" w:hAnsi="Times New Roman" w:cs="Times New Roman"/>
-          <w:strike/>
-          <w:lang w:eastAsia="en-AU"/>
-        </w:rPr>
-        <w:t xml:space="preserve">Need to make Welcome Image and Welcome </w:t>
-      </w:r>
-      <w:proofErr w:type="spellStart"/>
-      <w:r>
-        <w:rPr>
-          <w:rFonts w:ascii="Times New Roman" w:eastAsia="Times New Roman" w:hAnsi="Times New Roman" w:cs="Times New Roman"/>
-          <w:strike/>
-          <w:lang w:eastAsia="en-AU"/>
-        </w:rPr>
-        <w:t>Nav</w:t>
-      </w:r>
-      <w:proofErr w:type="spellEnd"/>
-      <w:r>
-        <w:rPr>
-          <w:rFonts w:ascii="Times New Roman" w:eastAsia="Times New Roman" w:hAnsi="Times New Roman" w:cs="Times New Roman"/>
-          <w:strike/>
-          <w:lang w:eastAsia="en-AU"/>
-        </w:rPr>
-        <w:t xml:space="preserve"> stay </w:t>
-      </w:r>
-      <w:proofErr w:type="spellStart"/>
-      <w:r>
-        <w:rPr>
-          <w:rFonts w:ascii="Times New Roman" w:eastAsia="Times New Roman" w:hAnsi="Times New Roman" w:cs="Times New Roman"/>
-          <w:strike/>
-          <w:lang w:eastAsia="en-AU"/>
-        </w:rPr>
-        <w:t>centered</w:t>
-      </w:r>
-      <w:proofErr w:type="spellEnd"/>
-      <w:r>
-        <w:rPr>
-          <w:rFonts w:ascii="Times New Roman" w:eastAsia="Times New Roman" w:hAnsi="Times New Roman" w:cs="Times New Roman"/>
-          <w:strike/>
-          <w:lang w:eastAsia="en-AU"/>
-        </w:rPr>
-        <w:t xml:space="preserve"> in the mobile version</w:t>
-      </w:r>
-    </w:p>
-    <w:p>
-      <w:pPr>
-        <w:pStyle w:val="ListParagraph"/>
-        <w:numPr>
-          <w:ilvl w:val="1"/>
-          <w:numId w:val="14"/>
-        </w:numPr>
-        <w:shd w:val="clear" w:color="auto" w:fill="FFFFFF"/>
-        <w:spacing w:beforeAutospacing="1" w:afterAutospacing="1" w:line="240" w:lineRule="auto"/>
-        <w:rPr>
-          <w:rFonts w:ascii="Times New Roman" w:eastAsia="Times New Roman" w:hAnsi="Times New Roman" w:cs="Times New Roman"/>
-          <w:strike/>
-          <w:lang w:eastAsia="en-AU"/>
-        </w:rPr>
-      </w:pPr>
-      <w:r>
-        <w:rPr>
-          <w:rFonts w:ascii="Times New Roman" w:eastAsia="Times New Roman" w:hAnsi="Times New Roman" w:cs="Times New Roman"/>
-          <w:strike/>
-          <w:lang w:eastAsia="en-AU"/>
-        </w:rPr>
-        <w:t>Make percentages to pi</w:t>
-      </w:r>
-      <w:r>
-        <w:rPr>
-          <w:rFonts w:ascii="Times New Roman" w:eastAsia="Times New Roman" w:hAnsi="Times New Roman" w:cs="Times New Roman"/>
-          <w:strike/>
-          <w:lang w:eastAsia="en-AU"/>
-        </w:rPr>
-        <w:t xml:space="preserve">xels or rem to prevent stuff moving around on the page when user moves. </w:t>
-      </w:r>
-      <w:r>
-        <w:rPr>
-          <w:rFonts w:ascii="Times New Roman" w:eastAsia="Times New Roman" w:hAnsi="Times New Roman" w:cs="Times New Roman"/>
-          <w:strike/>
-          <w:lang w:eastAsia="en-AU"/>
-        </w:rPr>
-        <w:t xml:space="preserve">(Maybe </w:t>
-      </w:r>
-      <w:proofErr w:type="spellStart"/>
-      <w:r>
-        <w:rPr>
-          <w:rFonts w:ascii="Times New Roman" w:eastAsia="Times New Roman" w:hAnsi="Times New Roman" w:cs="Times New Roman"/>
-          <w:strike/>
-          <w:lang w:eastAsia="en-AU"/>
-        </w:rPr>
-        <w:t>Vh</w:t>
-      </w:r>
-      <w:proofErr w:type="spellEnd"/>
-      <w:r>
-        <w:rPr>
-          <w:rFonts w:ascii="Times New Roman" w:eastAsia="Times New Roman" w:hAnsi="Times New Roman" w:cs="Times New Roman"/>
-          <w:strike/>
-          <w:lang w:eastAsia="en-AU"/>
-        </w:rPr>
-        <w:t xml:space="preserve"> and </w:t>
-      </w:r>
-      <w:proofErr w:type="spellStart"/>
-      <w:r>
-        <w:rPr>
-          <w:rFonts w:ascii="Times New Roman" w:eastAsia="Times New Roman" w:hAnsi="Times New Roman" w:cs="Times New Roman"/>
-          <w:strike/>
-          <w:lang w:eastAsia="en-AU"/>
-        </w:rPr>
-        <w:t>Vw</w:t>
-      </w:r>
-      <w:proofErr w:type="spellEnd"/>
-      <w:r>
-        <w:rPr>
-          <w:rFonts w:ascii="Times New Roman" w:eastAsia="Times New Roman" w:hAnsi="Times New Roman" w:cs="Times New Roman"/>
-          <w:strike/>
-          <w:lang w:eastAsia="en-AU"/>
-        </w:rPr>
-        <w:t xml:space="preserve"> will work better)</w:t>
-      </w:r>
-    </w:p>
-    <w:p>
-      <w:pPr>
-        <w:pStyle w:val="ListParagraph"/>
-        <w:numPr>
-          <w:ilvl w:val="0"/>
-          <w:numId w:val="14"/>
-        </w:numPr>
-        <w:shd w:val="clear" w:color="auto" w:fill="FFFFFF"/>
-        <w:spacing w:beforeAutospacing="1" w:afterAutospacing="1" w:line="240" w:lineRule="auto"/>
-        <w:rPr>
-          <w:rFonts w:ascii="Times New Roman" w:eastAsia="Times New Roman" w:hAnsi="Times New Roman" w:cs="Times New Roman"/>
-          <w:lang w:eastAsia="en-AU"/>
-        </w:rPr>
-      </w:pPr>
-      <w:r>
-        <w:rPr>
-          <w:rFonts w:ascii="Times New Roman" w:eastAsia="Times New Roman" w:hAnsi="Times New Roman" w:cs="Times New Roman"/>
-          <w:lang w:eastAsia="en-AU"/>
-        </w:rPr>
-        <w:t>R</w:t>
-      </w:r>
-      <w:r>
-        <w:rPr>
-          <w:rFonts w:ascii="Times New Roman" w:eastAsia="Times New Roman" w:hAnsi="Times New Roman" w:cs="Times New Roman"/>
-          <w:lang w:eastAsia="en-AU"/>
-        </w:rPr>
-        <w:t>esponsive design for Mobile</w:t>
-      </w:r>
-    </w:p>
-    <w:p>
-      <w:pPr>
-        <w:pStyle w:val="ListParagraph"/>
-        <w:numPr>
-          <w:ilvl w:val="1"/>
-          <w:numId w:val="14"/>
-        </w:numPr>
-        <w:shd w:val="clear" w:color="auto" w:fill="FFFFFF"/>
-        <w:spacing w:beforeAutospacing="1" w:afterAutospacing="1" w:line="240" w:lineRule="auto"/>
-        <w:rPr>
-          <w:rFonts w:ascii="Times New Roman" w:eastAsia="Times New Roman" w:hAnsi="Times New Roman" w:cs="Times New Roman"/>
-          <w:lang w:eastAsia="en-AU"/>
-        </w:rPr>
-      </w:pPr>
-      <w:r>
-        <w:rPr>
-          <w:rFonts w:ascii="Times New Roman" w:eastAsia="Times New Roman" w:hAnsi="Times New Roman" w:cs="Times New Roman"/>
-          <w:lang w:eastAsia="en-AU"/>
-        </w:rPr>
-        <w:t>Images are moved to the left, I think the best way to fix this is to shrink the images down on mobile so at least two tiles of images are seen on screen</w:t>
-      </w:r>
-      <w:r>
-        <w:rPr>
-          <w:rFonts w:ascii="Times New Roman" w:eastAsia="Times New Roman" w:hAnsi="Times New Roman" w:cs="Times New Roman"/>
-          <w:lang w:eastAsia="en-AU"/>
-        </w:rPr>
-        <w:t>.</w:t>
-      </w:r>
-    </w:p>
-    <w:p>
-      <w:pPr>
-        <w:pStyle w:val="ListParagraph"/>
-        <w:numPr>
-          <w:ilvl w:val="1"/>
-          <w:numId w:val="14"/>
-        </w:numPr>
-        <w:shd w:val="clear" w:color="auto" w:fill="FFFFFF"/>
-        <w:spacing w:beforeAutospacing="1" w:afterAutospacing="1" w:line="240" w:lineRule="auto"/>
-        <w:rPr>
-          <w:rFonts w:ascii="Times New Roman" w:eastAsia="Times New Roman" w:hAnsi="Times New Roman" w:cs="Times New Roman"/>
-          <w:strike/>
-          <w:lang w:eastAsia="en-AU"/>
-        </w:rPr>
-      </w:pPr>
-      <w:r>
-        <w:rPr>
-          <w:rFonts w:ascii="Times New Roman" w:eastAsia="Times New Roman" w:hAnsi="Times New Roman" w:cs="Times New Roman"/>
-          <w:strike/>
-          <w:lang w:eastAsia="en-AU"/>
-        </w:rPr>
-        <w:t>Make Both Headers Responsive, and hide Mobile Header with Desktop Header</w:t>
-      </w:r>
-    </w:p>
-    <w:p>
-      <w:pPr>
-        <w:pStyle w:val="ListParagraph"/>
-        <w:numPr>
-          <w:ilvl w:val="1"/>
-          <w:numId w:val="14"/>
-        </w:numPr>
-        <w:shd w:val="clear" w:color="auto" w:fill="FFFFFF"/>
-        <w:spacing w:beforeAutospacing="1" w:afterAutospacing="1" w:line="240" w:lineRule="auto"/>
-        <w:rPr>
-          <w:rFonts w:ascii="Times New Roman" w:eastAsia="Times New Roman" w:hAnsi="Times New Roman" w:cs="Times New Roman"/>
-          <w:strike/>
-          <w:lang w:eastAsia="en-AU"/>
-        </w:rPr>
-      </w:pPr>
-      <w:r>
-        <w:rPr>
-          <w:rFonts w:ascii="Times New Roman" w:eastAsia="Times New Roman" w:hAnsi="Times New Roman" w:cs="Times New Roman"/>
-          <w:strike/>
-          <w:lang w:eastAsia="en-AU"/>
-        </w:rPr>
-        <w:t xml:space="preserve">Rename </w:t>
-      </w:r>
-      <w:proofErr w:type="spellStart"/>
-      <w:r>
-        <w:rPr>
-          <w:rFonts w:ascii="Times New Roman" w:eastAsia="Times New Roman" w:hAnsi="Times New Roman" w:cs="Times New Roman"/>
-          <w:strike/>
-          <w:lang w:eastAsia="en-AU"/>
-        </w:rPr>
-        <w:t>Nav</w:t>
-      </w:r>
-      <w:proofErr w:type="spellEnd"/>
-      <w:r>
-        <w:rPr>
-          <w:rFonts w:ascii="Times New Roman" w:eastAsia="Times New Roman" w:hAnsi="Times New Roman" w:cs="Times New Roman"/>
-          <w:strike/>
-          <w:lang w:eastAsia="en-AU"/>
-        </w:rPr>
-        <w:t xml:space="preserve"> tools to Mobile Header &amp; Desktop Header</w:t>
-      </w:r>
-    </w:p>
-    <w:p>
-      <w:pPr>
-        <w:pStyle w:val="ListParagraph"/>
-        <w:numPr>
-          <w:ilvl w:val="0"/>
-          <w:numId w:val="14"/>
-        </w:numPr>
-        <w:shd w:val="clear" w:color="auto" w:fill="FFFFFF"/>
-        <w:spacing w:beforeAutospacing="1" w:afterAutospacing="1" w:line="240" w:lineRule="auto"/>
-        <w:rPr>
-          <w:rFonts w:ascii="Times New Roman" w:eastAsia="Times New Roman" w:hAnsi="Times New Roman" w:cs="Times New Roman"/>
-          <w:lang w:eastAsia="en-AU"/>
-        </w:rPr>
-      </w:pPr>
-      <w:r>
-        <w:rPr>
-          <w:rFonts w:ascii="Times New Roman" w:eastAsia="Times New Roman" w:hAnsi="Times New Roman" w:cs="Times New Roman"/>
-          <w:lang w:eastAsia="en-AU"/>
-        </w:rPr>
-        <w:t>Build a new Hamburger in Gatsby</w:t>
-      </w:r>
-      <w:r>
-        <w:rPr>
-          <w:rFonts w:ascii="Times New Roman" w:eastAsia="Times New Roman" w:hAnsi="Times New Roman" w:cs="Times New Roman"/>
-          <w:lang w:eastAsia="en-AU"/>
-        </w:rPr>
-        <w:t xml:space="preserve"> </w:t>
-      </w:r>
-      <w:proofErr w:type="gramStart"/>
-      <w:r>
-        <w:rPr>
-          <w:rFonts w:ascii="Times New Roman" w:eastAsia="Times New Roman" w:hAnsi="Times New Roman" w:cs="Times New Roman"/>
-          <w:lang w:eastAsia="en-AU"/>
-        </w:rPr>
-        <w:t>For</w:t>
-      </w:r>
-      <w:proofErr w:type="gramEnd"/>
-      <w:r>
-        <w:rPr>
-          <w:rFonts w:ascii="Times New Roman" w:eastAsia="Times New Roman" w:hAnsi="Times New Roman" w:cs="Times New Roman"/>
-          <w:lang w:eastAsia="en-AU"/>
-        </w:rPr>
-        <w:t xml:space="preserve"> Mobile</w:t>
-      </w:r>
-      <w:r>
-        <w:rPr>
-          <w:rFonts w:ascii="Times New Roman" w:eastAsia="Times New Roman" w:hAnsi="Times New Roman" w:cs="Times New Roman"/>
-          <w:lang w:eastAsia="en-AU"/>
-        </w:rPr>
-        <w:t>.</w:t>
-      </w:r>
-    </w:p>
-    <w:p>
-      <w:pPr>
-        <w:pStyle w:val="ListParagraph"/>
-        <w:numPr>
-          <w:ilvl w:val="1"/>
-          <w:numId w:val="14"/>
-        </w:numPr>
-        <w:shd w:val="clear" w:color="auto" w:fill="FFFFFF"/>
-        <w:spacing w:beforeAutospacing="1" w:afterAutospacing="1" w:line="240" w:lineRule="auto"/>
-        <w:rPr>
-          <w:rFonts w:ascii="Times New Roman" w:eastAsia="Times New Roman" w:hAnsi="Times New Roman" w:cs="Times New Roman"/>
-          <w:lang w:eastAsia="en-AU"/>
-        </w:rPr>
-      </w:pPr>
-      <w:r>
-        <w:rPr>
-          <w:rFonts w:ascii="Times New Roman" w:eastAsia="Times New Roman" w:hAnsi="Times New Roman" w:cs="Times New Roman"/>
-          <w:lang w:eastAsia="en-AU"/>
-        </w:rPr>
-        <w:t>Hamburger doesn’t work, its contents just pour out onto the page, so I need to start from scratch and rebuild it.</w:t>
-      </w:r>
-    </w:p>
-    <w:p>
-      <w:pPr>
-        <w:pStyle w:val="ListParagraph"/>
-        <w:numPr>
-          <w:ilvl w:val="1"/>
-          <w:numId w:val="14"/>
-        </w:numPr>
-        <w:shd w:val="clear" w:color="auto" w:fill="FFFFFF"/>
-        <w:spacing w:beforeAutospacing="1" w:afterAutospacing="1" w:line="240" w:lineRule="auto"/>
-        <w:rPr>
-          <w:rFonts w:ascii="Times New Roman" w:eastAsia="Times New Roman" w:hAnsi="Times New Roman" w:cs="Times New Roman"/>
-          <w:lang w:eastAsia="en-AU"/>
-        </w:rPr>
-      </w:pPr>
-      <w:r>
-        <w:rPr>
-          <w:rFonts w:ascii="Times New Roman" w:eastAsia="Times New Roman" w:hAnsi="Times New Roman" w:cs="Times New Roman"/>
-          <w:lang w:eastAsia="en-AU"/>
-        </w:rPr>
-        <w:t>Hamburger Bar isn’t hiding its contents, just displaying all over</w:t>
-      </w:r>
-    </w:p>
-    <w:p>
-      <w:pPr>
-        <w:pStyle w:val="ListParagraph"/>
-        <w:numPr>
-          <w:ilvl w:val="1"/>
-          <w:numId w:val="14"/>
-        </w:numPr>
-        <w:shd w:val="clear" w:color="auto" w:fill="FFFFFF"/>
-        <w:spacing w:beforeAutospacing="1" w:afterAutospacing="1" w:line="240" w:lineRule="auto"/>
-        <w:rPr>
-          <w:rFonts w:ascii="Times New Roman" w:eastAsia="Times New Roman" w:hAnsi="Times New Roman" w:cs="Times New Roman"/>
-          <w:lang w:eastAsia="en-AU"/>
-        </w:rPr>
-      </w:pPr>
-      <w:r>
-        <w:rPr>
-          <w:rFonts w:ascii="Times New Roman" w:eastAsia="Times New Roman" w:hAnsi="Times New Roman" w:cs="Times New Roman"/>
-          <w:lang w:eastAsia="en-AU"/>
-        </w:rPr>
-        <w:t xml:space="preserve">The contents of the Hamburger </w:t>
-      </w:r>
-      <w:proofErr w:type="spellStart"/>
-      <w:r>
-        <w:rPr>
-          <w:rFonts w:ascii="Times New Roman" w:eastAsia="Times New Roman" w:hAnsi="Times New Roman" w:cs="Times New Roman"/>
-          <w:lang w:eastAsia="en-AU"/>
-        </w:rPr>
-        <w:t>Nav</w:t>
-      </w:r>
-      <w:proofErr w:type="spellEnd"/>
-      <w:r>
-        <w:rPr>
-          <w:rFonts w:ascii="Times New Roman" w:eastAsia="Times New Roman" w:hAnsi="Times New Roman" w:cs="Times New Roman"/>
-          <w:lang w:eastAsia="en-AU"/>
-        </w:rPr>
-        <w:t xml:space="preserve"> don’t scroll</w:t>
-      </w:r>
-    </w:p>
-    <w:p>
-      <w:pPr>
-        <w:pStyle w:val="ListParagraph"/>
-        <w:numPr>
-          <w:ilvl w:val="1"/>
-          <w:numId w:val="14"/>
-        </w:numPr>
-        <w:shd w:val="clear" w:color="auto" w:fill="FFFFFF"/>
-        <w:spacing w:beforeAutospacing="1" w:afterAutospacing="1" w:line="240" w:lineRule="auto"/>
-        <w:rPr>
-          <w:rFonts w:ascii="Times New Roman" w:eastAsia="Times New Roman" w:hAnsi="Times New Roman" w:cs="Times New Roman"/>
-          <w:strike/>
-          <w:lang w:eastAsia="en-AU"/>
-        </w:rPr>
-      </w:pPr>
-      <w:r>
-        <w:rPr>
-          <w:rFonts w:ascii="Times New Roman" w:eastAsia="Times New Roman" w:hAnsi="Times New Roman" w:cs="Times New Roman"/>
-          <w:strike/>
-          <w:lang w:eastAsia="en-AU"/>
-        </w:rPr>
-        <w:t xml:space="preserve">Attempted to </w:t>
-      </w:r>
-      <w:proofErr w:type="gramStart"/>
-      <w:r>
-        <w:rPr>
-          <w:rFonts w:ascii="Times New Roman" w:eastAsia="Times New Roman" w:hAnsi="Times New Roman" w:cs="Times New Roman"/>
-          <w:strike/>
-          <w:lang w:eastAsia="en-AU"/>
-        </w:rPr>
-        <w:t>migrate</w:t>
-      </w:r>
-      <w:proofErr w:type="gramEnd"/>
-      <w:r>
-        <w:rPr>
-          <w:rFonts w:ascii="Times New Roman" w:eastAsia="Times New Roman" w:hAnsi="Times New Roman" w:cs="Times New Roman"/>
-          <w:strike/>
-          <w:lang w:eastAsia="en-AU"/>
-        </w:rPr>
-        <w:t xml:space="preserve"> old HTML Burger </w:t>
-      </w:r>
-      <w:proofErr w:type="spellStart"/>
-      <w:r>
-        <w:rPr>
-          <w:rFonts w:ascii="Times New Roman" w:eastAsia="Times New Roman" w:hAnsi="Times New Roman" w:cs="Times New Roman"/>
-          <w:strike/>
-          <w:lang w:eastAsia="en-AU"/>
-        </w:rPr>
-        <w:t>Nav</w:t>
-      </w:r>
-      <w:proofErr w:type="spellEnd"/>
-      <w:r>
-        <w:rPr>
-          <w:rFonts w:ascii="Times New Roman" w:eastAsia="Times New Roman" w:hAnsi="Times New Roman" w:cs="Times New Roman"/>
-          <w:strike/>
-          <w:lang w:eastAsia="en-AU"/>
-        </w:rPr>
-        <w:t xml:space="preserve"> for Mobile, but struggle to </w:t>
-      </w:r>
-      <w:proofErr w:type="spellStart"/>
-      <w:r>
-        <w:rPr>
-          <w:rFonts w:ascii="Times New Roman" w:eastAsia="Times New Roman" w:hAnsi="Times New Roman" w:cs="Times New Roman"/>
-          <w:strike/>
-          <w:lang w:eastAsia="en-AU"/>
-        </w:rPr>
-        <w:t>intergrate</w:t>
-      </w:r>
-      <w:proofErr w:type="spellEnd"/>
-      <w:r>
-        <w:rPr>
-          <w:rFonts w:ascii="Times New Roman" w:eastAsia="Times New Roman" w:hAnsi="Times New Roman" w:cs="Times New Roman"/>
-          <w:strike/>
-          <w:lang w:eastAsia="en-AU"/>
-        </w:rPr>
-        <w:t xml:space="preserve"> that code into a React project. (Failed!!)</w:t>
-      </w:r>
-    </w:p>
-    <w:p>
-      <w:pPr>
-        <w:pStyle w:val="ListParagraph"/>
-        <w:numPr>
-          <w:ilvl w:val="1"/>
-          <w:numId w:val="14"/>
-        </w:numPr>
-        <w:shd w:val="clear" w:color="auto" w:fill="FFFFFF"/>
-        <w:spacing w:beforeAutospacing="1" w:afterAutospacing="1" w:line="240" w:lineRule="auto"/>
-        <w:rPr>
-          <w:rFonts w:ascii="Times New Roman" w:eastAsia="Times New Roman" w:hAnsi="Times New Roman" w:cs="Times New Roman"/>
-          <w:strike/>
-          <w:lang w:eastAsia="en-AU"/>
-        </w:rPr>
-      </w:pPr>
-      <w:r>
-        <w:rPr>
-          <w:rFonts w:ascii="Times New Roman" w:eastAsia="Times New Roman" w:hAnsi="Times New Roman" w:cs="Times New Roman"/>
-          <w:strike/>
-          <w:lang w:eastAsia="en-AU"/>
-        </w:rPr>
-        <w:t xml:space="preserve">Follow this tutorial </w:t>
-      </w:r>
+        <w:t>Current Project Notes</w:t>
+      </w:r>
+    </w:p>
+    <w:p/>
+    <w:p/>
+    <w:p>
+      <w:pPr>
+        <w:pStyle w:val="Heading2"/>
+      </w:pPr>
+      <w:r>
+        <w:t>Udemy Unity Tutorials</w:t>
+      </w:r>
+    </w:p>
+    <w:p/>
+    <w:p>
+      <w:r>
+        <w:t>Learn Scripting:</w:t>
+      </w:r>
+    </w:p>
+    <w:p>
+      <w:pPr>
+        <w:rPr>
+          <w:rStyle w:val="Hyperlink"/>
+        </w:rPr>
+      </w:pPr>
       <w:hyperlink r:id="rId9" w:history="1">
         <w:r>
           <w:rPr>
             <w:rStyle w:val="Hyperlink"/>
-            <w:strike/>
           </w:rPr>
-          <w:t>Hamburger Menu with Gatsby and Styled Components - YouTube</w:t>
+          <w:t xml:space="preserve">Unity - Scripting API: </w:t>
+        </w:r>
+        <w:proofErr w:type="spellStart"/>
+        <w:r>
+          <w:rPr>
+            <w:rStyle w:val="Hyperlink"/>
+          </w:rPr>
+          <w:t>MonoBehaviour</w:t>
+        </w:r>
+        <w:proofErr w:type="spellEnd"/>
+        <w:r>
+          <w:rPr>
+            <w:rStyle w:val="Hyperlink"/>
+          </w:rPr>
+          <w:t xml:space="preserve"> (unity3d.com)</w:t>
         </w:r>
       </w:hyperlink>
     </w:p>
     <w:p>
       <w:pPr>
-        <w:pStyle w:val="ListParagraph"/>
-        <w:numPr>
-          <w:ilvl w:val="2"/>
-          <w:numId w:val="14"/>
-        </w:numPr>
+        <w:rPr>
+          <w:rStyle w:val="Hyperlink"/>
+        </w:rPr>
+      </w:pPr>
+    </w:p>
+    <w:p>
+      <w:pPr>
+        <w:rPr>
+          <w:rStyle w:val="Hyperlink"/>
+        </w:rPr>
+      </w:pPr>
+    </w:p>
+    <w:p>
+      <w:pPr>
+        <w:rPr>
+          <w:rStyle w:val="Hyperlink"/>
+        </w:rPr>
+      </w:pPr>
+    </w:p>
+    <w:p>
+      <w:pPr>
+        <w:rPr>
+          <w:rStyle w:val="Hyperlink"/>
+        </w:rPr>
+      </w:pPr>
+    </w:p>
+    <w:p/>
+    <w:p>
+      <w:pPr>
+        <w:pStyle w:val="Heading2"/>
+        <w:rPr>
+          <w:rFonts w:ascii="Times New Roman" w:eastAsia="Times New Roman" w:hAnsi="Times New Roman" w:cs="Times New Roman"/>
+          <w:b w:val="0"/>
+          <w:lang w:eastAsia="en-AU"/>
+        </w:rPr>
+      </w:pPr>
+      <w:r>
+        <w:rPr>
+          <w:rFonts w:ascii="Times New Roman" w:eastAsia="Times New Roman" w:hAnsi="Times New Roman" w:cs="Times New Roman"/>
+          <w:b w:val="0"/>
+          <w:lang w:eastAsia="en-AU"/>
+        </w:rPr>
+        <w:t>Notes for Program Blog</w:t>
+      </w:r>
+    </w:p>
+    <w:p>
+      <w:pPr>
         <w:shd w:val="clear" w:color="auto" w:fill="FFFFFF"/>
         <w:spacing w:beforeAutospacing="1" w:afterAutospacing="1" w:line="240" w:lineRule="auto"/>
         <w:rPr>
           <w:rFonts w:ascii="Times New Roman" w:eastAsia="Times New Roman" w:hAnsi="Times New Roman" w:cs="Times New Roman"/>
-          <w:lang w:eastAsia="en-AU"/>
-        </w:rPr>
-      </w:pPr>
-      <w:r>
-        <w:rPr>
-          <w:strike/>
-        </w:rPr>
-        <w:t>Finished, but keep for reference for now</w:t>
-      </w:r>
-      <w:r>
-        <w:t>.</w:t>
-      </w:r>
-    </w:p>
-    <w:p>
-      <w:pPr>
-        <w:pStyle w:val="ListParagraph"/>
-        <w:numPr>
-          <w:ilvl w:val="1"/>
-          <w:numId w:val="14"/>
-        </w:numPr>
+          <w:b/>
+          <w:lang w:eastAsia="en-AU"/>
+        </w:rPr>
+      </w:pPr>
+    </w:p>
+    <w:p>
+      <w:pPr>
         <w:shd w:val="clear" w:color="auto" w:fill="FFFFFF"/>
         <w:spacing w:beforeAutospacing="1" w:afterAutospacing="1" w:line="240" w:lineRule="auto"/>
         <w:rPr>
           <w:rFonts w:ascii="Times New Roman" w:eastAsia="Times New Roman" w:hAnsi="Times New Roman" w:cs="Times New Roman"/>
-          <w:strike/>
-          <w:lang w:eastAsia="en-AU"/>
-        </w:rPr>
-      </w:pPr>
-      <w:r>
-        <w:rPr>
-          <w:strike/>
-        </w:rPr>
-        <w:t xml:space="preserve">I have built the Hamburger </w:t>
-      </w:r>
-      <w:proofErr w:type="spellStart"/>
-      <w:r>
-        <w:rPr>
-          <w:strike/>
-        </w:rPr>
-        <w:t>Nav</w:t>
-      </w:r>
-      <w:proofErr w:type="spellEnd"/>
-      <w:r>
-        <w:rPr>
-          <w:strike/>
-        </w:rPr>
-        <w:t xml:space="preserve"> Tool, but now I need to make it responsive and work in harmony with the current Desktop </w:t>
-      </w:r>
-      <w:proofErr w:type="spellStart"/>
-      <w:r>
-        <w:rPr>
-          <w:strike/>
-        </w:rPr>
-        <w:t>Nav</w:t>
-      </w:r>
-      <w:proofErr w:type="spellEnd"/>
-      <w:r>
-        <w:rPr>
-          <w:strike/>
-        </w:rPr>
-        <w:t xml:space="preserve"> Tool</w:t>
-      </w:r>
-    </w:p>
-    <w:p>
-      <w:pPr>
-        <w:pStyle w:val="ListParagraph"/>
-        <w:numPr>
-          <w:ilvl w:val="1"/>
-          <w:numId w:val="14"/>
-        </w:numPr>
+          <w:b/>
+          <w:lang w:eastAsia="en-AU"/>
+        </w:rPr>
+      </w:pPr>
+      <w:r>
+        <w:rPr>
+          <w:rFonts w:ascii="Times New Roman" w:eastAsia="Times New Roman" w:hAnsi="Times New Roman" w:cs="Times New Roman"/>
+          <w:b/>
+          <w:lang w:eastAsia="en-AU"/>
+        </w:rPr>
+        <w:t xml:space="preserve">Using this site for Colour Scheme: </w:t>
+      </w:r>
+      <w:hyperlink r:id="rId10" w:history="1">
+        <w:r>
+          <w:rPr>
+            <w:rStyle w:val="Hyperlink"/>
+            <w:rFonts w:ascii="Times New Roman" w:eastAsia="Times New Roman" w:hAnsi="Times New Roman" w:cs="Times New Roman"/>
+            <w:b/>
+            <w:lang w:eastAsia="en-AU"/>
+          </w:rPr>
+          <w:t>https://www.chrisfenton.com/</w:t>
+        </w:r>
+      </w:hyperlink>
+    </w:p>
+    <w:p>
+      <w:pPr>
         <w:shd w:val="clear" w:color="auto" w:fill="FFFFFF"/>
         <w:spacing w:beforeAutospacing="1" w:afterAutospacing="1" w:line="240" w:lineRule="auto"/>
         <w:rPr>
           <w:rFonts w:ascii="Times New Roman" w:eastAsia="Times New Roman" w:hAnsi="Times New Roman" w:cs="Times New Roman"/>
-          <w:strike/>
-          <w:lang w:eastAsia="en-AU"/>
-        </w:rPr>
-      </w:pPr>
-      <w:r>
-        <w:rPr>
-          <w:strike/>
-        </w:rPr>
-        <w:t xml:space="preserve">Desktop </w:t>
-      </w:r>
-      <w:proofErr w:type="spellStart"/>
-      <w:r>
-        <w:rPr>
-          <w:strike/>
-        </w:rPr>
-        <w:t>Nav</w:t>
-      </w:r>
-      <w:proofErr w:type="spellEnd"/>
-      <w:r>
-        <w:rPr>
-          <w:strike/>
-        </w:rPr>
-        <w:t xml:space="preserve"> Tool is now working</w:t>
-      </w:r>
-    </w:p>
-    <w:p>
-      <w:pPr>
-        <w:pStyle w:val="ListParagraph"/>
-        <w:numPr>
-          <w:ilvl w:val="1"/>
-          <w:numId w:val="14"/>
-        </w:numPr>
+          <w:b/>
+          <w:lang w:eastAsia="en-AU"/>
+        </w:rPr>
+      </w:pPr>
+    </w:p>
+    <w:p>
+      <w:pPr>
         <w:shd w:val="clear" w:color="auto" w:fill="FFFFFF"/>
         <w:spacing w:beforeAutospacing="1" w:afterAutospacing="1" w:line="240" w:lineRule="auto"/>
         <w:rPr>
           <w:rFonts w:ascii="Times New Roman" w:eastAsia="Times New Roman" w:hAnsi="Times New Roman" w:cs="Times New Roman"/>
-          <w:strike/>
-          <w:lang w:eastAsia="en-AU"/>
-        </w:rPr>
-      </w:pPr>
-      <w:r>
-        <w:rPr>
-          <w:strike/>
-        </w:rPr>
-        <w:t>Need to look up how to make Styled Components Responsive, to make the Hamburger responsive.</w:t>
-      </w:r>
-    </w:p>
-    <w:p>
-      <w:pPr>
-        <w:pStyle w:val="ListParagraph"/>
-        <w:numPr>
-          <w:ilvl w:val="1"/>
-          <w:numId w:val="14"/>
-        </w:numPr>
+          <w:b/>
+          <w:lang w:eastAsia="en-AU"/>
+        </w:rPr>
+      </w:pPr>
+    </w:p>
+    <w:p>
+      <w:pPr>
         <w:shd w:val="clear" w:color="auto" w:fill="FFFFFF"/>
         <w:spacing w:beforeAutospacing="1" w:afterAutospacing="1" w:line="240" w:lineRule="auto"/>
         <w:rPr>
           <w:rFonts w:ascii="Times New Roman" w:eastAsia="Times New Roman" w:hAnsi="Times New Roman" w:cs="Times New Roman"/>
-          <w:strike/>
-          <w:lang w:eastAsia="en-AU"/>
-        </w:rPr>
-      </w:pPr>
-      <w:r>
-        <w:rPr>
-          <w:strike/>
-        </w:rPr>
-        <w:t>Links are currently not working, link them up to the correct pages</w:t>
-      </w:r>
-    </w:p>
-    <w:p>
-      <w:pPr>
-        <w:pStyle w:val="ListParagraph"/>
-        <w:numPr>
-          <w:ilvl w:val="1"/>
-          <w:numId w:val="14"/>
-        </w:numPr>
+          <w:b/>
+          <w:lang w:eastAsia="en-AU"/>
+        </w:rPr>
+      </w:pPr>
+    </w:p>
+    <w:p>
+      <w:pPr>
         <w:shd w:val="clear" w:color="auto" w:fill="FFFFFF"/>
         <w:spacing w:beforeAutospacing="1" w:afterAutospacing="1" w:line="240" w:lineRule="auto"/>
         <w:rPr>
           <w:rFonts w:ascii="Times New Roman" w:eastAsia="Times New Roman" w:hAnsi="Times New Roman" w:cs="Times New Roman"/>
-          <w:strike/>
-          <w:lang w:eastAsia="en-AU"/>
-        </w:rPr>
-      </w:pPr>
-      <w:r>
-        <w:rPr>
-          <w:strike/>
-        </w:rPr>
-        <w:t>Need to change Hamburgers positon, as it is currently cropping over the gallery images.</w:t>
-      </w:r>
-    </w:p>
-    <w:p>
-      <w:pPr>
-        <w:pStyle w:val="ListParagraph"/>
-        <w:numPr>
-          <w:ilvl w:val="0"/>
-          <w:numId w:val="14"/>
-        </w:numPr>
+          <w:b/>
+          <w:lang w:eastAsia="en-AU"/>
+        </w:rPr>
+      </w:pPr>
+    </w:p>
+    <w:p>
+      <w:pPr>
         <w:shd w:val="clear" w:color="auto" w:fill="FFFFFF"/>
         <w:spacing w:beforeAutospacing="1" w:afterAutospacing="1" w:line="240" w:lineRule="auto"/>
         <w:rPr>
           <w:rFonts w:ascii="Times New Roman" w:eastAsia="Times New Roman" w:hAnsi="Times New Roman" w:cs="Times New Roman"/>
-          <w:lang w:eastAsia="en-AU"/>
-        </w:rPr>
-      </w:pPr>
-      <w:r>
-        <w:rPr>
-          <w:rFonts w:ascii="Times New Roman" w:eastAsia="Times New Roman" w:hAnsi="Times New Roman" w:cs="Times New Roman"/>
-          <w:lang w:eastAsia="en-AU"/>
-        </w:rPr>
-        <w:t>Build a Slider for the Galleries Lightbox</w:t>
-      </w:r>
-    </w:p>
-    <w:p>
-      <w:pPr>
-        <w:pStyle w:val="ListParagraph"/>
-        <w:numPr>
-          <w:ilvl w:val="0"/>
-          <w:numId w:val="14"/>
-        </w:numPr>
+          <w:b/>
+          <w:lang w:eastAsia="en-AU"/>
+        </w:rPr>
+      </w:pPr>
+    </w:p>
+    <w:p>
+      <w:pPr>
         <w:shd w:val="clear" w:color="auto" w:fill="FFFFFF"/>
         <w:spacing w:beforeAutospacing="1" w:afterAutospacing="1" w:line="240" w:lineRule="auto"/>
         <w:rPr>
           <w:rFonts w:ascii="Times New Roman" w:eastAsia="Times New Roman" w:hAnsi="Times New Roman" w:cs="Times New Roman"/>
-          <w:lang w:eastAsia="en-AU"/>
-        </w:rPr>
-      </w:pPr>
-      <w:r>
-        <w:rPr>
-          <w:rFonts w:ascii="Times New Roman" w:eastAsia="Times New Roman" w:hAnsi="Times New Roman" w:cs="Times New Roman"/>
-          <w:lang w:eastAsia="en-AU"/>
-        </w:rPr>
-        <w:t>Gallery Page</w:t>
-      </w:r>
-    </w:p>
-    <w:p>
-      <w:pPr>
-        <w:pStyle w:val="ListParagraph"/>
-        <w:numPr>
-          <w:ilvl w:val="1"/>
-          <w:numId w:val="14"/>
-        </w:numPr>
+          <w:b/>
+          <w:lang w:eastAsia="en-AU"/>
+        </w:rPr>
+      </w:pPr>
+    </w:p>
+    <w:p>
+      <w:pPr>
         <w:shd w:val="clear" w:color="auto" w:fill="FFFFFF"/>
         <w:spacing w:beforeAutospacing="1" w:afterAutospacing="1" w:line="240" w:lineRule="auto"/>
         <w:rPr>
           <w:rFonts w:ascii="Times New Roman" w:eastAsia="Times New Roman" w:hAnsi="Times New Roman" w:cs="Times New Roman"/>
-          <w:lang w:eastAsia="en-AU"/>
-        </w:rPr>
-      </w:pPr>
-      <w:r>
-        <w:rPr>
-          <w:rFonts w:ascii="Times New Roman" w:eastAsia="Times New Roman" w:hAnsi="Times New Roman" w:cs="Times New Roman"/>
-          <w:lang w:eastAsia="en-AU"/>
-        </w:rPr>
-        <w:t>Fix the bug that makes images load on top of each other</w:t>
-      </w:r>
+          <w:b/>
+          <w:lang w:eastAsia="en-AU"/>
+        </w:rPr>
+      </w:pPr>
     </w:p>
     <w:p>
       <w:pPr>
@@ -2340,6 +1358,7 @@
         <w:spacing w:beforeAutospacing="1" w:afterAutospacing="1" w:line="240" w:lineRule="auto"/>
         <w:rPr>
           <w:rFonts w:ascii="Times New Roman" w:eastAsia="Times New Roman" w:hAnsi="Times New Roman" w:cs="Times New Roman"/>
+          <w:b/>
           <w:lang w:eastAsia="en-AU"/>
         </w:rPr>
       </w:pPr>
@@ -2368,86 +1387,10 @@
     </w:p>
     <w:p>
       <w:pPr>
-        <w:shd w:val="clear" w:color="auto" w:fill="FFFFFF"/>
-        <w:spacing w:beforeAutospacing="1" w:afterAutospacing="1" w:line="240" w:lineRule="auto"/>
-        <w:rPr>
-          <w:rFonts w:ascii="Times New Roman" w:eastAsia="Times New Roman" w:hAnsi="Times New Roman" w:cs="Times New Roman"/>
-          <w:b/>
-          <w:lang w:eastAsia="en-AU"/>
-        </w:rPr>
-      </w:pPr>
-    </w:p>
-    <w:p>
-      <w:pPr>
-        <w:shd w:val="clear" w:color="auto" w:fill="FFFFFF"/>
-        <w:spacing w:beforeAutospacing="1" w:afterAutospacing="1" w:line="240" w:lineRule="auto"/>
-        <w:rPr>
-          <w:rFonts w:ascii="Times New Roman" w:eastAsia="Times New Roman" w:hAnsi="Times New Roman" w:cs="Times New Roman"/>
-          <w:b/>
-          <w:lang w:eastAsia="en-AU"/>
-        </w:rPr>
-      </w:pPr>
-    </w:p>
-    <w:p>
-      <w:pPr>
-        <w:shd w:val="clear" w:color="auto" w:fill="FFFFFF"/>
-        <w:spacing w:beforeAutospacing="1" w:afterAutospacing="1" w:line="240" w:lineRule="auto"/>
-        <w:rPr>
-          <w:rFonts w:ascii="Times New Roman" w:eastAsia="Times New Roman" w:hAnsi="Times New Roman" w:cs="Times New Roman"/>
-          <w:b/>
-          <w:lang w:eastAsia="en-AU"/>
-        </w:rPr>
-      </w:pPr>
-    </w:p>
-    <w:p>
-      <w:pPr>
-        <w:shd w:val="clear" w:color="auto" w:fill="FFFFFF"/>
-        <w:spacing w:beforeAutospacing="1" w:afterAutospacing="1" w:line="240" w:lineRule="auto"/>
-        <w:rPr>
-          <w:rFonts w:ascii="Times New Roman" w:eastAsia="Times New Roman" w:hAnsi="Times New Roman" w:cs="Times New Roman"/>
-          <w:b/>
-          <w:lang w:eastAsia="en-AU"/>
-        </w:rPr>
-      </w:pPr>
-    </w:p>
-    <w:p>
-      <w:pPr>
-        <w:shd w:val="clear" w:color="auto" w:fill="FFFFFF"/>
-        <w:spacing w:beforeAutospacing="1" w:afterAutospacing="1" w:line="240" w:lineRule="auto"/>
-        <w:rPr>
-          <w:rFonts w:ascii="Times New Roman" w:eastAsia="Times New Roman" w:hAnsi="Times New Roman" w:cs="Times New Roman"/>
-          <w:b/>
-          <w:lang w:eastAsia="en-AU"/>
-        </w:rPr>
-      </w:pPr>
-    </w:p>
-    <w:p>
-      <w:pPr>
-        <w:shd w:val="clear" w:color="auto" w:fill="FFFFFF"/>
-        <w:spacing w:beforeAutospacing="1" w:afterAutospacing="1" w:line="240" w:lineRule="auto"/>
-        <w:rPr>
-          <w:rFonts w:ascii="Times New Roman" w:eastAsia="Times New Roman" w:hAnsi="Times New Roman" w:cs="Times New Roman"/>
-          <w:b/>
-          <w:lang w:eastAsia="en-AU"/>
-        </w:rPr>
-      </w:pPr>
-    </w:p>
-    <w:p>
-      <w:pPr>
-        <w:shd w:val="clear" w:color="auto" w:fill="FFFFFF"/>
-        <w:spacing w:beforeAutospacing="1" w:afterAutospacing="1" w:line="240" w:lineRule="auto"/>
-        <w:rPr>
-          <w:rFonts w:ascii="Times New Roman" w:eastAsia="Times New Roman" w:hAnsi="Times New Roman" w:cs="Times New Roman"/>
-          <w:b/>
-          <w:lang w:eastAsia="en-AU"/>
-        </w:rPr>
-      </w:pPr>
-    </w:p>
-    <w:p>
-      <w:pPr>
         <w:pStyle w:val="Heading1"/>
       </w:pPr>
       <w:r>
+        <w:lastRenderedPageBreak/>
         <w:t>Tasks</w:t>
       </w:r>
     </w:p>
@@ -2480,13 +1423,6 @@
         </w:rPr>
         <w:t>Tutorials</w:t>
       </w:r>
-    </w:p>
-    <w:p>
-      <w:pPr>
-        <w:rPr>
-          <w:lang w:eastAsia="en-AU"/>
-        </w:rPr>
-      </w:pPr>
     </w:p>
     <w:tbl>
       <w:tblPr>
@@ -2518,7 +1454,7 @@
                 <w:u w:val="single"/>
                 <w:lang w:eastAsia="en-AU"/>
               </w:rPr>
-              <w:t>Udemy-The Ultimate Guide to Game Development with Unity 2019</w:t>
+              <w:t>The Complete App Design Course - UX, UI and Design Thinking</w:t>
             </w:r>
           </w:p>
         </w:tc>
@@ -2566,11 +1502,10 @@
               <w:t xml:space="preserve"> </w:t>
             </w:r>
             <w:r>
-              <w:rPr>
-                <w:lang w:eastAsia="en-AU"/>
-              </w:rPr>
-              <w:t>4. Create the Player</w:t>
+              <w:t>04 User Interface UI Design for Mobile</w:t>
             </w:r>
+            <w:bookmarkStart w:id="1" w:name="_GoBack"/>
+            <w:bookmarkEnd w:id="1"/>
           </w:p>
         </w:tc>
       </w:tr>
@@ -2612,7 +1547,7 @@
                 <w:u w:val="single"/>
                 <w:lang w:eastAsia="en-AU"/>
               </w:rPr>
-              <w:t>Udemy - Modern React with Redux</w:t>
+              <w:t>Creating a Gatsby Blog from Scratch</w:t>
             </w:r>
           </w:p>
         </w:tc>
@@ -2633,7 +1568,21 @@
               <w:rPr>
                 <w:lang w:eastAsia="en-AU"/>
               </w:rPr>
-              <w:t>Located on D Drive</w:t>
+              <w:t xml:space="preserve">Located on YouTube: Chris </w:t>
+            </w:r>
+            <w:proofErr w:type="spellStart"/>
+            <w:r>
+              <w:rPr>
+                <w:lang w:eastAsia="en-AU"/>
+              </w:rPr>
+              <w:t>DeSilva</w:t>
+            </w:r>
+            <w:proofErr w:type="spellEnd"/>
+            <w:r>
+              <w:rPr>
+                <w:lang w:eastAsia="en-AU"/>
+              </w:rPr>
+              <w:t xml:space="preserve"> Creating a Gatsby Blog from Scratch.</w:t>
             </w:r>
           </w:p>
           <w:p>
@@ -2663,19 +1612,7 @@
               <w:rPr>
                 <w:lang w:eastAsia="en-AU"/>
               </w:rPr>
-              <w:t>24. REST-Based React Apps</w:t>
-            </w:r>
-            <w:r>
-              <w:rPr>
-                <w:lang w:eastAsia="en-AU"/>
-              </w:rPr>
-              <w:t xml:space="preserve">, </w:t>
-            </w:r>
-            <w:r>
-              <w:rPr>
-                <w:lang w:eastAsia="en-AU"/>
-              </w:rPr>
-              <w:t>6. Dispatching Actions After Stream Creation</w:t>
+              <w:t>#2| Gatsby Background Image and Pull Requests: 9:05</w:t>
             </w:r>
           </w:p>
         </w:tc>
@@ -2714,11 +1651,11 @@
             </w:pPr>
             <w:r>
               <w:rPr>
-                <w:rFonts w:ascii="Times New Roman" w:eastAsia="Times New Roman" w:hAnsi="Times New Roman" w:cs="Times New Roman"/>
                 <w:b/>
+                <w:u w:val="single"/>
                 <w:lang w:eastAsia="en-AU"/>
               </w:rPr>
-              <w:t>React Blog</w:t>
+              <w:t>Udemy-The Ultimate Guide to Game Development with Unity 2019</w:t>
             </w:r>
           </w:p>
         </w:tc>
@@ -2730,17 +1667,17 @@
             <w:shd w:val="clear" w:color="auto" w:fill="8DB3E2" w:themeFill="text2" w:themeFillTint="66"/>
           </w:tcPr>
           <w:p>
+            <w:pPr>
+              <w:rPr>
+                <w:lang w:eastAsia="en-AU"/>
+              </w:rPr>
+            </w:pPr>
             <w:r>
-              <w:t xml:space="preserve">(URL) - </w:t>
+              <w:rPr>
+                <w:lang w:eastAsia="en-AU"/>
+              </w:rPr>
+              <w:t>Located on D Drive</w:t>
             </w:r>
-            <w:hyperlink r:id="rId10" w:history="1">
-              <w:r>
-                <w:rPr>
-                  <w:rStyle w:val="Hyperlink"/>
-                </w:rPr>
-                <w:t>Full Stack React: How to Build Your Own Blog Using Express, Hooks, &amp; Postgres. (freecodecamp.org)</w:t>
-              </w:r>
-            </w:hyperlink>
           </w:p>
           <w:p>
             <w:pPr>
@@ -2760,13 +1697,28 @@
                 <w:b/>
                 <w:lang w:eastAsia="en-AU"/>
               </w:rPr>
-              <w:t xml:space="preserve">: </w:t>
+              <w:t>:</w:t>
             </w:r>
             <w:r>
+              <w:t xml:space="preserve"> </w:t>
+            </w:r>
+            <w:r>
               <w:rPr>
                 <w:lang w:eastAsia="en-AU"/>
               </w:rPr>
-              <w:t>Start</w:t>
+              <w:t>4. Create the Player</w:t>
+            </w:r>
+            <w:r>
+              <w:rPr>
+                <w:lang w:eastAsia="en-AU"/>
+              </w:rPr>
+              <w:t xml:space="preserve">, </w:t>
+            </w:r>
+            <w:r>
+              <w:rPr>
+                <w:lang w:eastAsia="en-AU"/>
+              </w:rPr>
+              <w:t>9. Code Cleanup</w:t>
             </w:r>
           </w:p>
         </w:tc>
@@ -2809,7 +1761,7 @@
                 <w:u w:val="single"/>
                 <w:lang w:eastAsia="en-AU"/>
               </w:rPr>
-              <w:t>The Modern JavaScript Bootcamp Course</w:t>
+              <w:t>Udemy - Modern React with Redux</w:t>
             </w:r>
           </w:p>
         </w:tc>
@@ -2844,54 +1796,35 @@
                 <w:b/>
                 <w:lang w:eastAsia="en-AU"/>
               </w:rPr>
-              <w:lastRenderedPageBreak/>
               <w:t>Watch Next</w:t>
             </w:r>
             <w:r>
               <w:rPr>
+                <w:b/>
                 <w:lang w:eastAsia="en-AU"/>
               </w:rPr>
-              <w:t>: 14. Twisting the DOM to Our Will</w:t>
+              <w:t>:</w:t>
             </w:r>
             <w:r>
-              <w:rPr>
-                <w:lang w:eastAsia="en-AU"/>
-              </w:rPr>
               <w:t xml:space="preserve"> </w:t>
             </w:r>
             <w:r>
               <w:rPr>
                 <w:lang w:eastAsia="en-AU"/>
               </w:rPr>
-              <w:t>13. NBA Scores Chart Pt1.</w:t>
-            </w:r>
-          </w:p>
-        </w:tc>
-      </w:tr>
-      <w:tr>
-        <w:tc>
-          <w:tcPr>
-            <w:tcW w:w="9242" w:type="dxa"/>
-            <w:shd w:val="clear" w:color="auto" w:fill="8DB3E2" w:themeFill="text2" w:themeFillTint="66"/>
-          </w:tcPr>
-          <w:p>
-            <w:pPr>
-              <w:rPr>
-                <w:lang w:eastAsia="en-AU"/>
-              </w:rPr>
-            </w:pPr>
-            <w:r>
-              <w:rPr>
-                <w:lang w:eastAsia="en-AU"/>
-              </w:rPr>
-              <w:lastRenderedPageBreak/>
-              <w:t>Best Day: 17/08/2020 wat</w:t>
+              <w:t>24. REST-Based React Apps</w:t>
             </w:r>
             <w:r>
               <w:rPr>
                 <w:lang w:eastAsia="en-AU"/>
               </w:rPr>
-              <w:t>ched 2 hours 42 minutes (162.4)</w:t>
+              <w:t xml:space="preserve">, </w:t>
+            </w:r>
+            <w:r>
+              <w:rPr>
+                <w:lang w:eastAsia="en-AU"/>
+              </w:rPr>
+              <w:t>6. Dispatching Actions After Stream Creation</w:t>
             </w:r>
           </w:p>
         </w:tc>
@@ -2934,7 +1867,7 @@
                 <w:b/>
                 <w:lang w:eastAsia="en-AU"/>
               </w:rPr>
-              <w:t>UDEMY CSS tutorial</w:t>
+              <w:t>React Blog</w:t>
             </w:r>
           </w:p>
         </w:tc>
@@ -2946,26 +1879,17 @@
             <w:shd w:val="clear" w:color="auto" w:fill="8DB3E2" w:themeFill="text2" w:themeFillTint="66"/>
           </w:tcPr>
           <w:p>
-            <w:pPr>
-              <w:tabs>
-                <w:tab w:val="left" w:pos="2556"/>
-              </w:tabs>
-              <w:rPr>
-                <w:lang w:eastAsia="en-AU"/>
-              </w:rPr>
-            </w:pPr>
             <w:r>
-              <w:rPr>
-                <w:lang w:eastAsia="en-AU"/>
-              </w:rPr>
-              <w:t>Located on D Drive</w:t>
+              <w:t xml:space="preserve">(URL) - </w:t>
             </w:r>
-            <w:r>
-              <w:rPr>
-                <w:lang w:eastAsia="en-AU"/>
-              </w:rPr>
-              <w:tab/>
-            </w:r>
+            <w:hyperlink r:id="rId11" w:history="1">
+              <w:r>
+                <w:rPr>
+                  <w:rStyle w:val="Hyperlink"/>
+                </w:rPr>
+                <w:t>Full Stack React: How to Build Your Own Blog Using Express, Hooks, &amp; Postgres. (freecodecamp.org)</w:t>
+              </w:r>
+            </w:hyperlink>
           </w:p>
           <w:p>
             <w:pPr>
@@ -2991,65 +1915,12 @@
               <w:rPr>
                 <w:lang w:eastAsia="en-AU"/>
               </w:rPr>
-              <w:t>11. Adding &amp; Styling Forms</w:t>
+              <w:t>Start</w:t>
             </w:r>
           </w:p>
         </w:tc>
       </w:tr>
     </w:tbl>
-    <w:p>
-      <w:pPr>
-        <w:shd w:val="clear" w:color="auto" w:fill="FFFFFF"/>
-        <w:spacing w:beforeAutospacing="1" w:afterAutospacing="1" w:line="240" w:lineRule="auto"/>
-        <w:rPr>
-          <w:rFonts w:ascii="Times New Roman" w:eastAsia="Times New Roman" w:hAnsi="Times New Roman" w:cs="Times New Roman"/>
-          <w:lang w:eastAsia="en-AU"/>
-        </w:rPr>
-      </w:pPr>
-    </w:p>
-    <w:p>
-      <w:pPr>
-        <w:shd w:val="clear" w:color="auto" w:fill="FFFFFF"/>
-        <w:spacing w:beforeAutospacing="1" w:afterAutospacing="1" w:line="240" w:lineRule="auto"/>
-        <w:rPr>
-          <w:rFonts w:ascii="Times New Roman" w:eastAsia="Times New Roman" w:hAnsi="Times New Roman" w:cs="Times New Roman"/>
-          <w:lang w:eastAsia="en-AU"/>
-        </w:rPr>
-      </w:pPr>
-    </w:p>
-    <w:p>
-      <w:pPr>
-        <w:shd w:val="clear" w:color="auto" w:fill="FFFFFF"/>
-        <w:spacing w:beforeAutospacing="1" w:afterAutospacing="1" w:line="240" w:lineRule="auto"/>
-        <w:rPr>
-          <w:rFonts w:ascii="Times New Roman" w:eastAsia="Times New Roman" w:hAnsi="Times New Roman" w:cs="Times New Roman"/>
-          <w:lang w:eastAsia="en-AU"/>
-        </w:rPr>
-      </w:pPr>
-    </w:p>
-    <w:p>
-      <w:pPr>
-        <w:pStyle w:val="Heading3"/>
-        <w:jc w:val="center"/>
-        <w:rPr>
-          <w:rFonts w:ascii="Times New Roman" w:eastAsia="Times New Roman" w:hAnsi="Times New Roman" w:cs="Times New Roman"/>
-          <w:b w:val="0"/>
-          <w:sz w:val="28"/>
-          <w:szCs w:val="28"/>
-          <w:lang w:eastAsia="en-AU"/>
-        </w:rPr>
-      </w:pPr>
-      <w:r>
-        <w:rPr>
-          <w:rFonts w:ascii="Times New Roman" w:eastAsia="Times New Roman" w:hAnsi="Times New Roman" w:cs="Times New Roman"/>
-          <w:b w:val="0"/>
-          <w:sz w:val="28"/>
-          <w:szCs w:val="28"/>
-          <w:lang w:eastAsia="en-AU"/>
-        </w:rPr>
-        <w:t>Games Dev Tutorials</w:t>
-      </w:r>
-    </w:p>
     <w:p>
       <w:pPr>
         <w:rPr>
@@ -3087,6 +1958,340 @@
                 <w:u w:val="single"/>
                 <w:lang w:eastAsia="en-AU"/>
               </w:rPr>
+              <w:t>The Modern JavaScript Bootcamp Course</w:t>
+            </w:r>
+          </w:p>
+        </w:tc>
+      </w:tr>
+      <w:tr>
+        <w:tc>
+          <w:tcPr>
+            <w:tcW w:w="9242" w:type="dxa"/>
+            <w:shd w:val="clear" w:color="auto" w:fill="8DB3E2" w:themeFill="text2" w:themeFillTint="66"/>
+          </w:tcPr>
+          <w:p>
+            <w:pPr>
+              <w:rPr>
+                <w:lang w:eastAsia="en-AU"/>
+              </w:rPr>
+            </w:pPr>
+            <w:r>
+              <w:rPr>
+                <w:lang w:eastAsia="en-AU"/>
+              </w:rPr>
+              <w:t>Located on D Drive</w:t>
+            </w:r>
+          </w:p>
+          <w:p>
+            <w:pPr>
+              <w:rPr>
+                <w:lang w:eastAsia="en-AU"/>
+              </w:rPr>
+            </w:pPr>
+            <w:r>
+              <w:rPr>
+                <w:b/>
+                <w:lang w:eastAsia="en-AU"/>
+              </w:rPr>
+              <w:t>Watch Next</w:t>
+            </w:r>
+            <w:r>
+              <w:rPr>
+                <w:lang w:eastAsia="en-AU"/>
+              </w:rPr>
+              <w:t>: 14. Twisting the DOM to Our Will</w:t>
+            </w:r>
+            <w:r>
+              <w:rPr>
+                <w:lang w:eastAsia="en-AU"/>
+              </w:rPr>
+              <w:t xml:space="preserve"> </w:t>
+            </w:r>
+            <w:r>
+              <w:rPr>
+                <w:lang w:eastAsia="en-AU"/>
+              </w:rPr>
+              <w:t>13. NBA Scores Chart Pt1.</w:t>
+            </w:r>
+          </w:p>
+        </w:tc>
+      </w:tr>
+      <w:tr>
+        <w:tc>
+          <w:tcPr>
+            <w:tcW w:w="9242" w:type="dxa"/>
+            <w:shd w:val="clear" w:color="auto" w:fill="8DB3E2" w:themeFill="text2" w:themeFillTint="66"/>
+          </w:tcPr>
+          <w:p>
+            <w:pPr>
+              <w:rPr>
+                <w:lang w:eastAsia="en-AU"/>
+              </w:rPr>
+            </w:pPr>
+            <w:r>
+              <w:rPr>
+                <w:lang w:eastAsia="en-AU"/>
+              </w:rPr>
+              <w:t>Best Day: 17/08/2020 wat</w:t>
+            </w:r>
+            <w:r>
+              <w:rPr>
+                <w:lang w:eastAsia="en-AU"/>
+              </w:rPr>
+              <w:t>ched 2 hours 42 minutes (162.4)</w:t>
+            </w:r>
+          </w:p>
+        </w:tc>
+      </w:tr>
+    </w:tbl>
+    <w:p>
+      <w:pPr>
+        <w:rPr>
+          <w:lang w:eastAsia="en-AU"/>
+        </w:rPr>
+      </w:pPr>
+    </w:p>
+    <w:p>
+      <w:pPr>
+        <w:rPr>
+          <w:lang w:eastAsia="en-AU"/>
+        </w:rPr>
+      </w:pPr>
+    </w:p>
+    <w:p>
+      <w:pPr>
+        <w:rPr>
+          <w:lang w:eastAsia="en-AU"/>
+        </w:rPr>
+      </w:pPr>
+    </w:p>
+    <w:p>
+      <w:pPr>
+        <w:rPr>
+          <w:lang w:eastAsia="en-AU"/>
+        </w:rPr>
+      </w:pPr>
+      <w:hyperlink r:id="rId12" w:history="1">
+        <w:r>
+          <w:rPr>
+            <w:rStyle w:val="Hyperlink"/>
+            <w:lang w:eastAsia="en-AU"/>
+          </w:rPr>
+          <w:t>Testandtrace@biu.com</w:t>
+        </w:r>
+      </w:hyperlink>
+    </w:p>
+    <w:p>
+      <w:pPr>
+        <w:rPr>
+          <w:lang w:eastAsia="en-AU"/>
+        </w:rPr>
+      </w:pPr>
+    </w:p>
+    <w:p>
+      <w:pPr>
+        <w:rPr>
+          <w:lang w:eastAsia="en-AU"/>
+        </w:rPr>
+      </w:pPr>
+    </w:p>
+    <w:p>
+      <w:pPr>
+        <w:rPr>
+          <w:lang w:eastAsia="en-AU"/>
+        </w:rPr>
+      </w:pPr>
+    </w:p>
+    <w:p>
+      <w:pPr>
+        <w:rPr>
+          <w:lang w:eastAsia="en-AU"/>
+        </w:rPr>
+      </w:pPr>
+    </w:p>
+    <w:tbl>
+      <w:tblPr>
+        <w:tblStyle w:val="TableGrid"/>
+        <w:tblW w:w="0" w:type="auto"/>
+        <w:tblLook w:val="04A0" w:firstRow="1" w:lastRow="0" w:firstColumn="1" w:lastColumn="0" w:noHBand="0" w:noVBand="1"/>
+      </w:tblPr>
+      <w:tblGrid>
+        <w:gridCol w:w="9242"/>
+      </w:tblGrid>
+      <w:tr>
+        <w:tc>
+          <w:tcPr>
+            <w:tcW w:w="9242" w:type="dxa"/>
+            <w:shd w:val="clear" w:color="auto" w:fill="0070C0"/>
+          </w:tcPr>
+          <w:p>
+            <w:pPr>
+              <w:jc w:val="center"/>
+              <w:rPr>
+                <w:b/>
+                <w:u w:val="single"/>
+                <w:lang w:eastAsia="en-AU"/>
+              </w:rPr>
+            </w:pPr>
+            <w:r>
+              <w:rPr>
+                <w:rFonts w:ascii="Times New Roman" w:eastAsia="Times New Roman" w:hAnsi="Times New Roman" w:cs="Times New Roman"/>
+                <w:b/>
+                <w:lang w:eastAsia="en-AU"/>
+              </w:rPr>
+              <w:t>UDEMY CSS tutorial</w:t>
+            </w:r>
+          </w:p>
+        </w:tc>
+      </w:tr>
+      <w:tr>
+        <w:tc>
+          <w:tcPr>
+            <w:tcW w:w="9242" w:type="dxa"/>
+            <w:shd w:val="clear" w:color="auto" w:fill="8DB3E2" w:themeFill="text2" w:themeFillTint="66"/>
+          </w:tcPr>
+          <w:p>
+            <w:pPr>
+              <w:tabs>
+                <w:tab w:val="left" w:pos="2556"/>
+              </w:tabs>
+              <w:rPr>
+                <w:lang w:eastAsia="en-AU"/>
+              </w:rPr>
+            </w:pPr>
+            <w:r>
+              <w:rPr>
+                <w:lang w:eastAsia="en-AU"/>
+              </w:rPr>
+              <w:t>Located on D Drive</w:t>
+            </w:r>
+            <w:r>
+              <w:rPr>
+                <w:lang w:eastAsia="en-AU"/>
+              </w:rPr>
+              <w:tab/>
+            </w:r>
+          </w:p>
+          <w:p>
+            <w:pPr>
+              <w:rPr>
+                <w:lang w:eastAsia="en-AU"/>
+              </w:rPr>
+            </w:pPr>
+            <w:r>
+              <w:rPr>
+                <w:b/>
+                <w:lang w:eastAsia="en-AU"/>
+              </w:rPr>
+              <w:t>Watch Next</w:t>
+            </w:r>
+            <w:r>
+              <w:rPr>
+                <w:b/>
+                <w:lang w:eastAsia="en-AU"/>
+              </w:rPr>
+              <w:t xml:space="preserve">: </w:t>
+            </w:r>
+            <w:r>
+              <w:rPr>
+                <w:lang w:eastAsia="en-AU"/>
+              </w:rPr>
+              <w:t>11. Adding &amp; Styling Forms</w:t>
+            </w:r>
+          </w:p>
+        </w:tc>
+      </w:tr>
+    </w:tbl>
+    <w:p>
+      <w:pPr>
+        <w:shd w:val="clear" w:color="auto" w:fill="FFFFFF"/>
+        <w:spacing w:beforeAutospacing="1" w:afterAutospacing="1" w:line="240" w:lineRule="auto"/>
+        <w:rPr>
+          <w:rFonts w:ascii="Times New Roman" w:eastAsia="Times New Roman" w:hAnsi="Times New Roman" w:cs="Times New Roman"/>
+          <w:lang w:eastAsia="en-AU"/>
+        </w:rPr>
+      </w:pPr>
+    </w:p>
+    <w:p>
+      <w:pPr>
+        <w:shd w:val="clear" w:color="auto" w:fill="FFFFFF"/>
+        <w:spacing w:beforeAutospacing="1" w:afterAutospacing="1" w:line="240" w:lineRule="auto"/>
+        <w:rPr>
+          <w:rFonts w:ascii="Times New Roman" w:eastAsia="Times New Roman" w:hAnsi="Times New Roman" w:cs="Times New Roman"/>
+          <w:lang w:eastAsia="en-AU"/>
+        </w:rPr>
+      </w:pPr>
+    </w:p>
+    <w:p>
+      <w:pPr>
+        <w:shd w:val="clear" w:color="auto" w:fill="FFFFFF"/>
+        <w:spacing w:beforeAutospacing="1" w:afterAutospacing="1" w:line="240" w:lineRule="auto"/>
+        <w:rPr>
+          <w:rFonts w:ascii="Times New Roman" w:eastAsia="Times New Roman" w:hAnsi="Times New Roman" w:cs="Times New Roman"/>
+          <w:lang w:eastAsia="en-AU"/>
+        </w:rPr>
+      </w:pPr>
+    </w:p>
+    <w:p>
+      <w:pPr>
+        <w:pStyle w:val="Heading3"/>
+        <w:jc w:val="center"/>
+        <w:rPr>
+          <w:rFonts w:ascii="Times New Roman" w:eastAsia="Times New Roman" w:hAnsi="Times New Roman" w:cs="Times New Roman"/>
+          <w:b w:val="0"/>
+          <w:sz w:val="28"/>
+          <w:szCs w:val="28"/>
+          <w:lang w:eastAsia="en-AU"/>
+        </w:rPr>
+      </w:pPr>
+      <w:r>
+        <w:rPr>
+          <w:rFonts w:ascii="Times New Roman" w:eastAsia="Times New Roman" w:hAnsi="Times New Roman" w:cs="Times New Roman"/>
+          <w:b w:val="0"/>
+          <w:sz w:val="28"/>
+          <w:szCs w:val="28"/>
+          <w:lang w:eastAsia="en-AU"/>
+        </w:rPr>
+        <w:t>Games Dev Tutorials</w:t>
+      </w:r>
+    </w:p>
+    <w:p>
+      <w:pPr>
+        <w:rPr>
+          <w:lang w:eastAsia="en-AU"/>
+        </w:rPr>
+      </w:pPr>
+    </w:p>
+    <w:tbl>
+      <w:tblPr>
+        <w:tblStyle w:val="TableGrid"/>
+        <w:tblW w:w="0" w:type="auto"/>
+        <w:tblLook w:val="04A0" w:firstRow="1" w:lastRow="0" w:firstColumn="1" w:lastColumn="0" w:noHBand="0" w:noVBand="1"/>
+      </w:tblPr>
+      <w:tblGrid>
+        <w:gridCol w:w="9242"/>
+      </w:tblGrid>
+      <w:tr>
+        <w:tc>
+          <w:tcPr>
+            <w:tcW w:w="9242" w:type="dxa"/>
+            <w:shd w:val="clear" w:color="auto" w:fill="0070C0"/>
+          </w:tcPr>
+          <w:p>
+            <w:pPr>
+              <w:jc w:val="center"/>
+              <w:rPr>
+                <w:b/>
+                <w:u w:val="single"/>
+                <w:lang w:eastAsia="en-AU"/>
+              </w:rPr>
+            </w:pPr>
+            <w:r>
+              <w:rPr>
+                <w:b/>
+                <w:u w:val="single"/>
+                <w:lang w:eastAsia="en-AU"/>
+              </w:rPr>
               <w:t>Learn To Create An RPG Game In Unity</w:t>
             </w:r>
             <w:r>
@@ -3197,7 +2402,7 @@
           <w:lang w:val="en-GB" w:eastAsia="en-GB"/>
         </w:rPr>
         <w:drawing>
-          <wp:inline distT="0" distB="0" distL="0" distR="0" wp14:anchorId="410F01DE" wp14:editId="77C76D19">
+          <wp:inline distT="0" distB="0" distL="0" distR="0" wp14:anchorId="0AD2DA94" wp14:editId="56181D22">
             <wp:extent cx="5731510" cy="1638451"/>
             <wp:effectExtent l="0" t="0" r="2540" b="0"/>
             <wp:docPr id="9" name="Picture 9" descr="Road map to become a front-end developer: HTML, CSS, JavaScript, jQuery, Hosting, WordPress, GitHub, Framework."/>
@@ -3214,7 +2419,7 @@
                     </pic:cNvPicPr>
                   </pic:nvPicPr>
                   <pic:blipFill>
-                    <a:blip r:embed="rId11">
+                    <a:blip r:embed="rId13">
                       <a:extLst>
                         <a:ext uri="{28A0092B-C50C-407E-A947-70E740481C1C}">
                           <a14:useLocalDpi xmlns:a14="http://schemas.microsoft.com/office/drawing/2010/main" val="0"/>
@@ -3528,7 +2733,7 @@
         </w:rPr>
         <w:t xml:space="preserve"> </w:t>
       </w:r>
-      <w:hyperlink r:id="rId12" w:tgtFrame="[218 warrior legend step 6 walk like a warrior - slide to move complete]">
+      <w:hyperlink r:id="rId14" w:tgtFrame="[218 warrior legend step 6 walk like a warrior - slide to move complete]">
         <w:r>
           <w:rPr>
             <w:rStyle w:val="Hyperlink"/>
@@ -3664,6 +2869,7 @@
           <w:b/>
           <w:lang w:eastAsia="en-AU"/>
         </w:rPr>
+        <w:lastRenderedPageBreak/>
         <w:t xml:space="preserve">Completed: </w:t>
       </w:r>
       <w:r>
@@ -3871,7 +3077,7 @@
           <w:lang w:eastAsia="en-AU"/>
         </w:rPr>
       </w:pPr>
-      <w:hyperlink r:id="rId13">
+      <w:hyperlink r:id="rId15">
         <w:r>
           <w:rPr>
             <w:rStyle w:val="Hyperlink"/>
@@ -3948,7 +3154,7 @@
         </w:rPr>
         <w:t xml:space="preserve">Link: </w:t>
       </w:r>
-      <w:hyperlink r:id="rId14">
+      <w:hyperlink r:id="rId16">
         <w:r>
           <w:rPr>
             <w:rStyle w:val="Hyperlink"/>
@@ -4104,23 +3310,19 @@
     </w:p>
     <w:p>
       <w:pPr>
-        <w:shd w:val="clear" w:color="auto" w:fill="FFFFFF"/>
-        <w:spacing w:beforeAutospacing="1" w:afterAutospacing="1" w:line="240" w:lineRule="auto"/>
+        <w:pStyle w:val="Heading1"/>
         <w:rPr>
           <w:color w:val="0000FF"/>
           <w:u w:val="single"/>
         </w:rPr>
       </w:pPr>
-    </w:p>
-    <w:p>
-      <w:pPr>
-        <w:shd w:val="clear" w:color="auto" w:fill="FFFFFF"/>
-        <w:spacing w:beforeAutospacing="1" w:afterAutospacing="1" w:line="240" w:lineRule="auto"/>
+      <w:r>
         <w:rPr>
           <w:color w:val="0000FF"/>
           <w:u w:val="single"/>
         </w:rPr>
-      </w:pPr>
+        <w:t>Notes</w:t>
+      </w:r>
     </w:p>
     <w:p>
       <w:pPr>
@@ -4239,6 +3441,1333 @@
         <w:rPr>
           <w:color w:val="0000FF"/>
           <w:u w:val="single"/>
+        </w:rPr>
+      </w:pPr>
+    </w:p>
+    <w:p>
+      <w:pPr>
+        <w:shd w:val="clear" w:color="auto" w:fill="FFFFFF"/>
+        <w:spacing w:beforeAutospacing="1" w:afterAutospacing="1" w:line="240" w:lineRule="auto"/>
+        <w:rPr>
+          <w:color w:val="0000FF"/>
+          <w:u w:val="single"/>
+        </w:rPr>
+      </w:pPr>
+    </w:p>
+    <w:p>
+      <w:pPr>
+        <w:shd w:val="clear" w:color="auto" w:fill="FFFFFF"/>
+        <w:spacing w:beforeAutospacing="1" w:afterAutospacing="1" w:line="240" w:lineRule="auto"/>
+        <w:rPr>
+          <w:color w:val="0000FF"/>
+          <w:u w:val="single"/>
+        </w:rPr>
+      </w:pPr>
+    </w:p>
+    <w:p>
+      <w:pPr>
+        <w:shd w:val="clear" w:color="auto" w:fill="FFFFFF"/>
+        <w:spacing w:beforeAutospacing="1" w:afterAutospacing="1" w:line="240" w:lineRule="auto"/>
+        <w:rPr>
+          <w:color w:val="0000FF"/>
+          <w:u w:val="single"/>
+        </w:rPr>
+      </w:pPr>
+    </w:p>
+    <w:p>
+      <w:pPr>
+        <w:shd w:val="clear" w:color="auto" w:fill="FFFFFF"/>
+        <w:spacing w:beforeAutospacing="1" w:afterAutospacing="1" w:line="240" w:lineRule="auto"/>
+        <w:rPr>
+          <w:color w:val="0000FF"/>
+          <w:u w:val="single"/>
+        </w:rPr>
+      </w:pPr>
+    </w:p>
+    <w:p>
+      <w:pPr>
+        <w:shd w:val="clear" w:color="auto" w:fill="FFFFFF"/>
+        <w:spacing w:beforeAutospacing="1" w:afterAutospacing="1" w:line="240" w:lineRule="auto"/>
+        <w:rPr>
+          <w:color w:val="0000FF"/>
+          <w:u w:val="single"/>
+        </w:rPr>
+      </w:pPr>
+    </w:p>
+    <w:p>
+      <w:pPr>
+        <w:shd w:val="clear" w:color="auto" w:fill="FFFFFF"/>
+        <w:spacing w:beforeAutospacing="1" w:afterAutospacing="1" w:line="240" w:lineRule="auto"/>
+        <w:rPr>
+          <w:color w:val="0000FF"/>
+          <w:u w:val="single"/>
+        </w:rPr>
+      </w:pPr>
+    </w:p>
+    <w:p>
+      <w:pPr>
+        <w:shd w:val="clear" w:color="auto" w:fill="FFFFFF"/>
+        <w:spacing w:beforeAutospacing="1" w:afterAutospacing="1" w:line="240" w:lineRule="auto"/>
+        <w:rPr>
+          <w:color w:val="0000FF"/>
+          <w:u w:val="single"/>
+        </w:rPr>
+      </w:pPr>
+    </w:p>
+    <w:p>
+      <w:pPr>
+        <w:shd w:val="clear" w:color="auto" w:fill="FFFFFF"/>
+        <w:spacing w:beforeAutospacing="1" w:afterAutospacing="1" w:line="240" w:lineRule="auto"/>
+        <w:rPr>
+          <w:color w:val="0000FF"/>
+          <w:u w:val="single"/>
+        </w:rPr>
+      </w:pPr>
+    </w:p>
+    <w:p>
+      <w:pPr>
+        <w:shd w:val="clear" w:color="auto" w:fill="FFFFFF"/>
+        <w:spacing w:beforeAutospacing="1" w:afterAutospacing="1" w:line="240" w:lineRule="auto"/>
+        <w:rPr>
+          <w:color w:val="0000FF"/>
+          <w:u w:val="single"/>
+        </w:rPr>
+      </w:pPr>
+    </w:p>
+    <w:p>
+      <w:pPr>
+        <w:shd w:val="clear" w:color="auto" w:fill="FFFFFF"/>
+        <w:spacing w:beforeAutospacing="1" w:afterAutospacing="1" w:line="240" w:lineRule="auto"/>
+        <w:rPr>
+          <w:color w:val="0000FF"/>
+          <w:u w:val="single"/>
+        </w:rPr>
+      </w:pPr>
+    </w:p>
+    <w:p>
+      <w:pPr>
+        <w:shd w:val="clear" w:color="auto" w:fill="FFFFFF"/>
+        <w:spacing w:beforeAutospacing="1" w:afterAutospacing="1" w:line="240" w:lineRule="auto"/>
+        <w:rPr>
+          <w:color w:val="0000FF"/>
+          <w:u w:val="single"/>
+        </w:rPr>
+      </w:pPr>
+    </w:p>
+    <w:p>
+      <w:pPr>
+        <w:pStyle w:val="Heading2"/>
+        <w:rPr>
+          <w:rFonts w:ascii="Times New Roman" w:eastAsia="Times New Roman" w:hAnsi="Times New Roman" w:cs="Times New Roman"/>
+          <w:b w:val="0"/>
+          <w:lang w:eastAsia="en-AU"/>
+        </w:rPr>
+      </w:pPr>
+      <w:r>
+        <w:rPr>
+          <w:rFonts w:ascii="Times New Roman" w:eastAsia="Times New Roman" w:hAnsi="Times New Roman" w:cs="Times New Roman"/>
+          <w:b w:val="0"/>
+          <w:lang w:eastAsia="en-AU"/>
+        </w:rPr>
+        <w:t>Illustration Portfolio</w:t>
+      </w:r>
+    </w:p>
+    <w:p>
+      <w:pPr>
+        <w:pStyle w:val="ListParagraph"/>
+        <w:numPr>
+          <w:ilvl w:val="0"/>
+          <w:numId w:val="14"/>
+        </w:numPr>
+        <w:shd w:val="clear" w:color="auto" w:fill="FFFFFF"/>
+        <w:spacing w:beforeAutospacing="1" w:afterAutospacing="1" w:line="240" w:lineRule="auto"/>
+        <w:rPr>
+          <w:rFonts w:ascii="Times New Roman" w:eastAsia="Times New Roman" w:hAnsi="Times New Roman" w:cs="Times New Roman"/>
+          <w:lang w:eastAsia="en-AU"/>
+        </w:rPr>
+      </w:pPr>
+      <w:r>
+        <w:t>Need to test website on mobile device</w:t>
+      </w:r>
+    </w:p>
+    <w:p>
+      <w:pPr>
+        <w:pStyle w:val="ListParagraph"/>
+        <w:numPr>
+          <w:ilvl w:val="1"/>
+          <w:numId w:val="14"/>
+        </w:numPr>
+        <w:shd w:val="clear" w:color="auto" w:fill="FFFFFF"/>
+        <w:spacing w:beforeAutospacing="1" w:afterAutospacing="1" w:line="240" w:lineRule="auto"/>
+        <w:rPr>
+          <w:rFonts w:ascii="Times New Roman" w:eastAsia="Times New Roman" w:hAnsi="Times New Roman" w:cs="Times New Roman"/>
+          <w:strike/>
+          <w:lang w:eastAsia="en-AU"/>
+        </w:rPr>
+      </w:pPr>
+      <w:r>
+        <w:rPr>
+          <w:rFonts w:ascii="Times New Roman" w:eastAsia="Times New Roman" w:hAnsi="Times New Roman" w:cs="Times New Roman"/>
+          <w:strike/>
+          <w:lang w:eastAsia="en-AU"/>
+        </w:rPr>
+        <w:t xml:space="preserve">When selecting an image on mobile view the user can scroll down and the black backdrop doesn’t scale. (Fixed, this does scale usually but with the Hamburgers contents being broken and pushing out the page when Deployed to </w:t>
+      </w:r>
+      <w:proofErr w:type="spellStart"/>
+      <w:r>
+        <w:rPr>
+          <w:rFonts w:ascii="Times New Roman" w:eastAsia="Times New Roman" w:hAnsi="Times New Roman" w:cs="Times New Roman"/>
+          <w:strike/>
+          <w:lang w:eastAsia="en-AU"/>
+        </w:rPr>
+        <w:t>Netlify</w:t>
+      </w:r>
+      <w:proofErr w:type="spellEnd"/>
+      <w:r>
+        <w:rPr>
+          <w:rFonts w:ascii="Times New Roman" w:eastAsia="Times New Roman" w:hAnsi="Times New Roman" w:cs="Times New Roman"/>
+          <w:strike/>
+          <w:lang w:eastAsia="en-AU"/>
+        </w:rPr>
+        <w:t>, is causing this error)</w:t>
+      </w:r>
+    </w:p>
+    <w:p>
+      <w:pPr>
+        <w:pStyle w:val="ListParagraph"/>
+        <w:numPr>
+          <w:ilvl w:val="1"/>
+          <w:numId w:val="14"/>
+        </w:numPr>
+        <w:shd w:val="clear" w:color="auto" w:fill="FFFFFF"/>
+        <w:spacing w:beforeAutospacing="1" w:afterAutospacing="1" w:line="240" w:lineRule="auto"/>
+        <w:rPr>
+          <w:rFonts w:ascii="Times New Roman" w:eastAsia="Times New Roman" w:hAnsi="Times New Roman" w:cs="Times New Roman"/>
+          <w:strike/>
+          <w:lang w:eastAsia="en-AU"/>
+        </w:rPr>
+      </w:pPr>
+      <w:r>
+        <w:rPr>
+          <w:rFonts w:ascii="Times New Roman" w:eastAsia="Times New Roman" w:hAnsi="Times New Roman" w:cs="Times New Roman"/>
+          <w:strike/>
+          <w:lang w:eastAsia="en-AU"/>
+        </w:rPr>
+        <w:t xml:space="preserve">The Desktop </w:t>
+      </w:r>
+      <w:proofErr w:type="spellStart"/>
+      <w:r>
+        <w:rPr>
+          <w:rFonts w:ascii="Times New Roman" w:eastAsia="Times New Roman" w:hAnsi="Times New Roman" w:cs="Times New Roman"/>
+          <w:strike/>
+          <w:lang w:eastAsia="en-AU"/>
+        </w:rPr>
+        <w:t>Nav</w:t>
+      </w:r>
+      <w:proofErr w:type="spellEnd"/>
+      <w:r>
+        <w:rPr>
+          <w:rFonts w:ascii="Times New Roman" w:eastAsia="Times New Roman" w:hAnsi="Times New Roman" w:cs="Times New Roman"/>
+          <w:strike/>
+          <w:lang w:eastAsia="en-AU"/>
+        </w:rPr>
+        <w:t xml:space="preserve"> is displaying without CSS on the Mobile version. (Deleted a Class by mistake)</w:t>
+      </w:r>
+    </w:p>
+    <w:p>
+      <w:pPr>
+        <w:pStyle w:val="ListParagraph"/>
+        <w:numPr>
+          <w:ilvl w:val="1"/>
+          <w:numId w:val="14"/>
+        </w:numPr>
+        <w:shd w:val="clear" w:color="auto" w:fill="FFFFFF"/>
+        <w:spacing w:beforeAutospacing="1" w:afterAutospacing="1" w:line="240" w:lineRule="auto"/>
+        <w:rPr>
+          <w:rFonts w:ascii="Times New Roman" w:eastAsia="Times New Roman" w:hAnsi="Times New Roman" w:cs="Times New Roman"/>
+          <w:strike/>
+          <w:lang w:eastAsia="en-AU"/>
+        </w:rPr>
+      </w:pPr>
+      <w:r>
+        <w:rPr>
+          <w:rFonts w:ascii="Times New Roman" w:eastAsia="Times New Roman" w:hAnsi="Times New Roman" w:cs="Times New Roman"/>
+          <w:lang w:eastAsia="en-AU"/>
+        </w:rPr>
+        <w:t>T</w:t>
+      </w:r>
+      <w:r>
+        <w:rPr>
+          <w:rFonts w:ascii="Times New Roman" w:eastAsia="Times New Roman" w:hAnsi="Times New Roman" w:cs="Times New Roman"/>
+          <w:strike/>
+          <w:lang w:eastAsia="en-AU"/>
+        </w:rPr>
+        <w:t>he text at the bottom of the About Us page is cropped over by the footer.</w:t>
+      </w:r>
+      <w:r>
+        <w:rPr>
+          <w:rFonts w:ascii="Times New Roman" w:eastAsia="Times New Roman" w:hAnsi="Times New Roman" w:cs="Times New Roman"/>
+          <w:strike/>
+          <w:lang w:eastAsia="en-AU"/>
+        </w:rPr>
+        <w:t xml:space="preserve"> (Fixed when making text responsive.)</w:t>
+      </w:r>
+    </w:p>
+    <w:p>
+      <w:pPr>
+        <w:pStyle w:val="ListParagraph"/>
+        <w:numPr>
+          <w:ilvl w:val="1"/>
+          <w:numId w:val="14"/>
+        </w:numPr>
+        <w:shd w:val="clear" w:color="auto" w:fill="FFFFFF"/>
+        <w:spacing w:beforeAutospacing="1" w:afterAutospacing="1" w:line="240" w:lineRule="auto"/>
+        <w:rPr>
+          <w:rFonts w:ascii="Times New Roman" w:eastAsia="Times New Roman" w:hAnsi="Times New Roman" w:cs="Times New Roman"/>
+          <w:strike/>
+          <w:lang w:eastAsia="en-AU"/>
+        </w:rPr>
+      </w:pPr>
+      <w:r>
+        <w:rPr>
+          <w:rFonts w:ascii="Times New Roman" w:eastAsia="Times New Roman" w:hAnsi="Times New Roman" w:cs="Times New Roman"/>
+          <w:strike/>
+          <w:lang w:eastAsia="en-AU"/>
+        </w:rPr>
+        <w:t xml:space="preserve">When viewed in Desktop mode on Mobile the Welcome Page Logo Image is located weirdly to the Right. I only find this error when on mobile, which leads me to believe </w:t>
+      </w:r>
+      <w:proofErr w:type="spellStart"/>
+      <w:proofErr w:type="gramStart"/>
+      <w:r>
+        <w:rPr>
+          <w:rFonts w:ascii="Times New Roman" w:eastAsia="Times New Roman" w:hAnsi="Times New Roman" w:cs="Times New Roman"/>
+          <w:strike/>
+          <w:lang w:eastAsia="en-AU"/>
+        </w:rPr>
+        <w:t>its</w:t>
+      </w:r>
+      <w:proofErr w:type="spellEnd"/>
+      <w:proofErr w:type="gramEnd"/>
+      <w:r>
+        <w:rPr>
+          <w:rFonts w:ascii="Times New Roman" w:eastAsia="Times New Roman" w:hAnsi="Times New Roman" w:cs="Times New Roman"/>
+          <w:strike/>
+          <w:lang w:eastAsia="en-AU"/>
+        </w:rPr>
+        <w:t xml:space="preserve"> due to the added height of the mobile screen compared to the desktop. (I changed rem and pixels to </w:t>
+      </w:r>
+      <w:proofErr w:type="spellStart"/>
+      <w:r>
+        <w:rPr>
+          <w:rFonts w:ascii="Times New Roman" w:eastAsia="Times New Roman" w:hAnsi="Times New Roman" w:cs="Times New Roman"/>
+          <w:strike/>
+          <w:lang w:eastAsia="en-AU"/>
+        </w:rPr>
+        <w:t>Vh</w:t>
+      </w:r>
+      <w:proofErr w:type="spellEnd"/>
+      <w:r>
+        <w:rPr>
+          <w:rFonts w:ascii="Times New Roman" w:eastAsia="Times New Roman" w:hAnsi="Times New Roman" w:cs="Times New Roman"/>
+          <w:strike/>
+          <w:lang w:eastAsia="en-AU"/>
+        </w:rPr>
+        <w:t xml:space="preserve"> and </w:t>
+      </w:r>
+      <w:proofErr w:type="spellStart"/>
+      <w:r>
+        <w:rPr>
+          <w:rFonts w:ascii="Times New Roman" w:eastAsia="Times New Roman" w:hAnsi="Times New Roman" w:cs="Times New Roman"/>
+          <w:strike/>
+          <w:lang w:eastAsia="en-AU"/>
+        </w:rPr>
+        <w:t>Vw</w:t>
+      </w:r>
+      <w:proofErr w:type="spellEnd"/>
+      <w:r>
+        <w:rPr>
+          <w:rFonts w:ascii="Times New Roman" w:eastAsia="Times New Roman" w:hAnsi="Times New Roman" w:cs="Times New Roman"/>
+          <w:strike/>
+          <w:lang w:eastAsia="en-AU"/>
+        </w:rPr>
+        <w:t xml:space="preserve"> so the text and objects change due to the viewport, this fixed the problem.</w:t>
+      </w:r>
+    </w:p>
+    <w:p>
+      <w:pPr>
+        <w:pStyle w:val="ListParagraph"/>
+        <w:numPr>
+          <w:ilvl w:val="0"/>
+          <w:numId w:val="14"/>
+        </w:numPr>
+        <w:shd w:val="clear" w:color="auto" w:fill="FFFFFF"/>
+        <w:spacing w:beforeAutospacing="1" w:afterAutospacing="1" w:line="240" w:lineRule="auto"/>
+        <w:rPr>
+          <w:rFonts w:ascii="Times New Roman" w:eastAsia="Times New Roman" w:hAnsi="Times New Roman" w:cs="Times New Roman"/>
+          <w:lang w:eastAsia="en-AU"/>
+        </w:rPr>
+      </w:pPr>
+      <w:r>
+        <w:rPr>
+          <w:rFonts w:ascii="Times New Roman" w:eastAsia="Times New Roman" w:hAnsi="Times New Roman" w:cs="Times New Roman"/>
+          <w:lang w:eastAsia="en-AU"/>
+        </w:rPr>
+        <w:t>Build Welcome Page</w:t>
+      </w:r>
+    </w:p>
+    <w:p>
+      <w:pPr>
+        <w:pStyle w:val="ListParagraph"/>
+        <w:numPr>
+          <w:ilvl w:val="1"/>
+          <w:numId w:val="14"/>
+        </w:numPr>
+        <w:shd w:val="clear" w:color="auto" w:fill="FFFFFF"/>
+        <w:spacing w:beforeAutospacing="1" w:afterAutospacing="1" w:line="240" w:lineRule="auto"/>
+        <w:rPr>
+          <w:rFonts w:ascii="Times New Roman" w:eastAsia="Times New Roman" w:hAnsi="Times New Roman" w:cs="Times New Roman"/>
+          <w:strike/>
+          <w:lang w:eastAsia="en-AU"/>
+        </w:rPr>
+      </w:pPr>
+      <w:r>
+        <w:rPr>
+          <w:rFonts w:ascii="Times New Roman" w:eastAsia="Times New Roman" w:hAnsi="Times New Roman" w:cs="Times New Roman"/>
+          <w:strike/>
+          <w:lang w:eastAsia="en-AU"/>
+        </w:rPr>
+        <w:t xml:space="preserve">Landing Page is hidden in the Title </w:t>
+      </w:r>
+      <w:proofErr w:type="spellStart"/>
+      <w:r>
+        <w:rPr>
+          <w:rFonts w:ascii="Times New Roman" w:eastAsia="Times New Roman" w:hAnsi="Times New Roman" w:cs="Times New Roman"/>
+          <w:strike/>
+          <w:lang w:eastAsia="en-AU"/>
+        </w:rPr>
+        <w:t>Nav</w:t>
+      </w:r>
+      <w:proofErr w:type="spellEnd"/>
+      <w:r>
+        <w:rPr>
+          <w:rFonts w:ascii="Times New Roman" w:eastAsia="Times New Roman" w:hAnsi="Times New Roman" w:cs="Times New Roman"/>
+          <w:strike/>
+          <w:lang w:eastAsia="en-AU"/>
+        </w:rPr>
+        <w:t xml:space="preserve"> Component</w:t>
+      </w:r>
+    </w:p>
+    <w:p>
+      <w:pPr>
+        <w:pStyle w:val="ListParagraph"/>
+        <w:numPr>
+          <w:ilvl w:val="1"/>
+          <w:numId w:val="14"/>
+        </w:numPr>
+        <w:shd w:val="clear" w:color="auto" w:fill="FFFFFF"/>
+        <w:spacing w:beforeAutospacing="1" w:afterAutospacing="1" w:line="240" w:lineRule="auto"/>
+        <w:rPr>
+          <w:rFonts w:ascii="Times New Roman" w:eastAsia="Times New Roman" w:hAnsi="Times New Roman" w:cs="Times New Roman"/>
+          <w:strike/>
+          <w:lang w:eastAsia="en-AU"/>
+        </w:rPr>
+      </w:pPr>
+      <w:r>
+        <w:rPr>
+          <w:rFonts w:ascii="Times New Roman" w:eastAsia="Times New Roman" w:hAnsi="Times New Roman" w:cs="Times New Roman"/>
+          <w:strike/>
+          <w:lang w:eastAsia="en-AU"/>
+        </w:rPr>
+        <w:t>Burger icon is half finished, this needs fixing,</w:t>
+      </w:r>
+    </w:p>
+    <w:p>
+      <w:pPr>
+        <w:pStyle w:val="ListParagraph"/>
+        <w:numPr>
+          <w:ilvl w:val="1"/>
+          <w:numId w:val="14"/>
+        </w:numPr>
+        <w:shd w:val="clear" w:color="auto" w:fill="FFFFFF"/>
+        <w:spacing w:beforeAutospacing="1" w:afterAutospacing="1" w:line="240" w:lineRule="auto"/>
+        <w:rPr>
+          <w:rFonts w:ascii="Times New Roman" w:eastAsia="Times New Roman" w:hAnsi="Times New Roman" w:cs="Times New Roman"/>
+          <w:strike/>
+          <w:lang w:eastAsia="en-AU"/>
+        </w:rPr>
+      </w:pPr>
+      <w:r>
+        <w:rPr>
+          <w:rFonts w:ascii="Times New Roman" w:eastAsia="Times New Roman" w:hAnsi="Times New Roman" w:cs="Times New Roman"/>
+          <w:strike/>
+          <w:lang w:eastAsia="en-AU"/>
+        </w:rPr>
+        <w:t xml:space="preserve">Make Welcome Page Image, </w:t>
+      </w:r>
+      <w:proofErr w:type="spellStart"/>
+      <w:r>
+        <w:rPr>
+          <w:rFonts w:ascii="Times New Roman" w:eastAsia="Times New Roman" w:hAnsi="Times New Roman" w:cs="Times New Roman"/>
+          <w:strike/>
+          <w:lang w:eastAsia="en-AU"/>
+        </w:rPr>
+        <w:t>Nav</w:t>
+      </w:r>
+      <w:proofErr w:type="spellEnd"/>
+      <w:r>
+        <w:rPr>
+          <w:rFonts w:ascii="Times New Roman" w:eastAsia="Times New Roman" w:hAnsi="Times New Roman" w:cs="Times New Roman"/>
+          <w:strike/>
+          <w:lang w:eastAsia="en-AU"/>
+        </w:rPr>
+        <w:t xml:space="preserve"> and Title responsive (</w:t>
+      </w:r>
+      <w:r>
+        <w:rPr>
+          <w:rFonts w:ascii="Times New Roman" w:eastAsia="Times New Roman" w:hAnsi="Times New Roman" w:cs="Times New Roman"/>
+          <w:b/>
+          <w:strike/>
+          <w:u w:val="single"/>
+          <w:lang w:eastAsia="en-AU"/>
+        </w:rPr>
+        <w:t>Halfway:</w:t>
+      </w:r>
+      <w:r>
+        <w:rPr>
+          <w:rFonts w:ascii="Times New Roman" w:eastAsia="Times New Roman" w:hAnsi="Times New Roman" w:cs="Times New Roman"/>
+          <w:strike/>
+          <w:lang w:eastAsia="en-AU"/>
+        </w:rPr>
+        <w:t xml:space="preserve"> Title and </w:t>
+      </w:r>
+      <w:proofErr w:type="spellStart"/>
+      <w:r>
+        <w:rPr>
+          <w:rFonts w:ascii="Times New Roman" w:eastAsia="Times New Roman" w:hAnsi="Times New Roman" w:cs="Times New Roman"/>
+          <w:strike/>
+          <w:lang w:eastAsia="en-AU"/>
+        </w:rPr>
+        <w:t>Nav</w:t>
+      </w:r>
+      <w:proofErr w:type="spellEnd"/>
+      <w:r>
+        <w:rPr>
+          <w:rFonts w:ascii="Times New Roman" w:eastAsia="Times New Roman" w:hAnsi="Times New Roman" w:cs="Times New Roman"/>
+          <w:strike/>
+          <w:lang w:eastAsia="en-AU"/>
+        </w:rPr>
+        <w:t xml:space="preserve"> have been done, but struggling to move Image horizontally.)</w:t>
+      </w:r>
+    </w:p>
+    <w:p>
+      <w:pPr>
+        <w:pStyle w:val="ListParagraph"/>
+        <w:numPr>
+          <w:ilvl w:val="1"/>
+          <w:numId w:val="14"/>
+        </w:numPr>
+        <w:shd w:val="clear" w:color="auto" w:fill="FFFFFF"/>
+        <w:spacing w:beforeAutospacing="1" w:afterAutospacing="1" w:line="240" w:lineRule="auto"/>
+        <w:rPr>
+          <w:rFonts w:ascii="Times New Roman" w:eastAsia="Times New Roman" w:hAnsi="Times New Roman" w:cs="Times New Roman"/>
+          <w:strike/>
+          <w:lang w:eastAsia="en-AU"/>
+        </w:rPr>
+      </w:pPr>
+      <w:r>
+        <w:rPr>
+          <w:rFonts w:ascii="Times New Roman" w:eastAsia="Times New Roman" w:hAnsi="Times New Roman" w:cs="Times New Roman"/>
+          <w:strike/>
+          <w:lang w:eastAsia="en-AU"/>
+        </w:rPr>
+        <w:t xml:space="preserve">Need to make Welcome Image and Welcome </w:t>
+      </w:r>
+      <w:proofErr w:type="spellStart"/>
+      <w:r>
+        <w:rPr>
+          <w:rFonts w:ascii="Times New Roman" w:eastAsia="Times New Roman" w:hAnsi="Times New Roman" w:cs="Times New Roman"/>
+          <w:strike/>
+          <w:lang w:eastAsia="en-AU"/>
+        </w:rPr>
+        <w:t>Nav</w:t>
+      </w:r>
+      <w:proofErr w:type="spellEnd"/>
+      <w:r>
+        <w:rPr>
+          <w:rFonts w:ascii="Times New Roman" w:eastAsia="Times New Roman" w:hAnsi="Times New Roman" w:cs="Times New Roman"/>
+          <w:strike/>
+          <w:lang w:eastAsia="en-AU"/>
+        </w:rPr>
+        <w:t xml:space="preserve"> stay </w:t>
+      </w:r>
+      <w:proofErr w:type="spellStart"/>
+      <w:r>
+        <w:rPr>
+          <w:rFonts w:ascii="Times New Roman" w:eastAsia="Times New Roman" w:hAnsi="Times New Roman" w:cs="Times New Roman"/>
+          <w:strike/>
+          <w:lang w:eastAsia="en-AU"/>
+        </w:rPr>
+        <w:t>centered</w:t>
+      </w:r>
+      <w:proofErr w:type="spellEnd"/>
+      <w:r>
+        <w:rPr>
+          <w:rFonts w:ascii="Times New Roman" w:eastAsia="Times New Roman" w:hAnsi="Times New Roman" w:cs="Times New Roman"/>
+          <w:strike/>
+          <w:lang w:eastAsia="en-AU"/>
+        </w:rPr>
+        <w:t xml:space="preserve"> in the mobile version</w:t>
+      </w:r>
+    </w:p>
+    <w:p>
+      <w:pPr>
+        <w:pStyle w:val="ListParagraph"/>
+        <w:numPr>
+          <w:ilvl w:val="1"/>
+          <w:numId w:val="14"/>
+        </w:numPr>
+        <w:shd w:val="clear" w:color="auto" w:fill="FFFFFF"/>
+        <w:spacing w:beforeAutospacing="1" w:afterAutospacing="1" w:line="240" w:lineRule="auto"/>
+        <w:rPr>
+          <w:rFonts w:ascii="Times New Roman" w:eastAsia="Times New Roman" w:hAnsi="Times New Roman" w:cs="Times New Roman"/>
+          <w:strike/>
+          <w:lang w:eastAsia="en-AU"/>
+        </w:rPr>
+      </w:pPr>
+      <w:r>
+        <w:rPr>
+          <w:rFonts w:ascii="Times New Roman" w:eastAsia="Times New Roman" w:hAnsi="Times New Roman" w:cs="Times New Roman"/>
+          <w:strike/>
+          <w:lang w:eastAsia="en-AU"/>
+        </w:rPr>
+        <w:t xml:space="preserve">Make percentages to pixels or rem to prevent stuff moving around on the page when user moves. (Maybe </w:t>
+      </w:r>
+      <w:proofErr w:type="spellStart"/>
+      <w:r>
+        <w:rPr>
+          <w:rFonts w:ascii="Times New Roman" w:eastAsia="Times New Roman" w:hAnsi="Times New Roman" w:cs="Times New Roman"/>
+          <w:strike/>
+          <w:lang w:eastAsia="en-AU"/>
+        </w:rPr>
+        <w:t>Vh</w:t>
+      </w:r>
+      <w:proofErr w:type="spellEnd"/>
+      <w:r>
+        <w:rPr>
+          <w:rFonts w:ascii="Times New Roman" w:eastAsia="Times New Roman" w:hAnsi="Times New Roman" w:cs="Times New Roman"/>
+          <w:strike/>
+          <w:lang w:eastAsia="en-AU"/>
+        </w:rPr>
+        <w:t xml:space="preserve"> and </w:t>
+      </w:r>
+      <w:proofErr w:type="spellStart"/>
+      <w:r>
+        <w:rPr>
+          <w:rFonts w:ascii="Times New Roman" w:eastAsia="Times New Roman" w:hAnsi="Times New Roman" w:cs="Times New Roman"/>
+          <w:strike/>
+          <w:lang w:eastAsia="en-AU"/>
+        </w:rPr>
+        <w:t>Vw</w:t>
+      </w:r>
+      <w:proofErr w:type="spellEnd"/>
+      <w:r>
+        <w:rPr>
+          <w:rFonts w:ascii="Times New Roman" w:eastAsia="Times New Roman" w:hAnsi="Times New Roman" w:cs="Times New Roman"/>
+          <w:strike/>
+          <w:lang w:eastAsia="en-AU"/>
+        </w:rPr>
+        <w:t xml:space="preserve"> will work better)</w:t>
+      </w:r>
+    </w:p>
+    <w:p>
+      <w:pPr>
+        <w:pStyle w:val="ListParagraph"/>
+        <w:numPr>
+          <w:ilvl w:val="0"/>
+          <w:numId w:val="14"/>
+        </w:numPr>
+        <w:shd w:val="clear" w:color="auto" w:fill="FFFFFF"/>
+        <w:spacing w:beforeAutospacing="1" w:afterAutospacing="1" w:line="240" w:lineRule="auto"/>
+        <w:rPr>
+          <w:rFonts w:ascii="Times New Roman" w:eastAsia="Times New Roman" w:hAnsi="Times New Roman" w:cs="Times New Roman"/>
+          <w:lang w:eastAsia="en-AU"/>
+        </w:rPr>
+      </w:pPr>
+      <w:r>
+        <w:rPr>
+          <w:rFonts w:ascii="Times New Roman" w:eastAsia="Times New Roman" w:hAnsi="Times New Roman" w:cs="Times New Roman"/>
+          <w:lang w:eastAsia="en-AU"/>
+        </w:rPr>
+        <w:t>Responsive design for Mobile</w:t>
+      </w:r>
+    </w:p>
+    <w:p>
+      <w:pPr>
+        <w:pStyle w:val="ListParagraph"/>
+        <w:numPr>
+          <w:ilvl w:val="1"/>
+          <w:numId w:val="14"/>
+        </w:numPr>
+        <w:shd w:val="clear" w:color="auto" w:fill="FFFFFF"/>
+        <w:spacing w:beforeAutospacing="1" w:afterAutospacing="1" w:line="240" w:lineRule="auto"/>
+        <w:rPr>
+          <w:rFonts w:ascii="Times New Roman" w:eastAsia="Times New Roman" w:hAnsi="Times New Roman" w:cs="Times New Roman"/>
+          <w:lang w:eastAsia="en-AU"/>
+        </w:rPr>
+      </w:pPr>
+      <w:r>
+        <w:rPr>
+          <w:rFonts w:ascii="Times New Roman" w:eastAsia="Times New Roman" w:hAnsi="Times New Roman" w:cs="Times New Roman"/>
+          <w:lang w:eastAsia="en-AU"/>
+        </w:rPr>
+        <w:t>Images are moved to the left, I think the best way to fix this is to shrink the images down on mobile so at least two tiles of images are seen on screen.</w:t>
+      </w:r>
+    </w:p>
+    <w:p>
+      <w:pPr>
+        <w:pStyle w:val="ListParagraph"/>
+        <w:numPr>
+          <w:ilvl w:val="1"/>
+          <w:numId w:val="14"/>
+        </w:numPr>
+        <w:shd w:val="clear" w:color="auto" w:fill="FFFFFF"/>
+        <w:spacing w:beforeAutospacing="1" w:afterAutospacing="1" w:line="240" w:lineRule="auto"/>
+        <w:rPr>
+          <w:rFonts w:ascii="Times New Roman" w:eastAsia="Times New Roman" w:hAnsi="Times New Roman" w:cs="Times New Roman"/>
+          <w:strike/>
+          <w:lang w:eastAsia="en-AU"/>
+        </w:rPr>
+      </w:pPr>
+      <w:r>
+        <w:rPr>
+          <w:rFonts w:ascii="Times New Roman" w:eastAsia="Times New Roman" w:hAnsi="Times New Roman" w:cs="Times New Roman"/>
+          <w:strike/>
+          <w:lang w:eastAsia="en-AU"/>
+        </w:rPr>
+        <w:t>Make Both Headers Responsive, and hide Mobile Header with Desktop Header</w:t>
+      </w:r>
+    </w:p>
+    <w:p>
+      <w:pPr>
+        <w:pStyle w:val="ListParagraph"/>
+        <w:numPr>
+          <w:ilvl w:val="1"/>
+          <w:numId w:val="14"/>
+        </w:numPr>
+        <w:shd w:val="clear" w:color="auto" w:fill="FFFFFF"/>
+        <w:spacing w:beforeAutospacing="1" w:afterAutospacing="1" w:line="240" w:lineRule="auto"/>
+        <w:rPr>
+          <w:rFonts w:ascii="Times New Roman" w:eastAsia="Times New Roman" w:hAnsi="Times New Roman" w:cs="Times New Roman"/>
+          <w:strike/>
+          <w:lang w:eastAsia="en-AU"/>
+        </w:rPr>
+      </w:pPr>
+      <w:r>
+        <w:rPr>
+          <w:rFonts w:ascii="Times New Roman" w:eastAsia="Times New Roman" w:hAnsi="Times New Roman" w:cs="Times New Roman"/>
+          <w:strike/>
+          <w:lang w:eastAsia="en-AU"/>
+        </w:rPr>
+        <w:t xml:space="preserve">Rename </w:t>
+      </w:r>
+      <w:proofErr w:type="spellStart"/>
+      <w:r>
+        <w:rPr>
+          <w:rFonts w:ascii="Times New Roman" w:eastAsia="Times New Roman" w:hAnsi="Times New Roman" w:cs="Times New Roman"/>
+          <w:strike/>
+          <w:lang w:eastAsia="en-AU"/>
+        </w:rPr>
+        <w:t>Nav</w:t>
+      </w:r>
+      <w:proofErr w:type="spellEnd"/>
+      <w:r>
+        <w:rPr>
+          <w:rFonts w:ascii="Times New Roman" w:eastAsia="Times New Roman" w:hAnsi="Times New Roman" w:cs="Times New Roman"/>
+          <w:strike/>
+          <w:lang w:eastAsia="en-AU"/>
+        </w:rPr>
+        <w:t xml:space="preserve"> tools to Mobile Header &amp; Desktop Header</w:t>
+      </w:r>
+    </w:p>
+    <w:p>
+      <w:pPr>
+        <w:pStyle w:val="ListParagraph"/>
+        <w:numPr>
+          <w:ilvl w:val="0"/>
+          <w:numId w:val="14"/>
+        </w:numPr>
+        <w:shd w:val="clear" w:color="auto" w:fill="FFFFFF"/>
+        <w:spacing w:beforeAutospacing="1" w:afterAutospacing="1" w:line="240" w:lineRule="auto"/>
+        <w:rPr>
+          <w:rFonts w:ascii="Times New Roman" w:eastAsia="Times New Roman" w:hAnsi="Times New Roman" w:cs="Times New Roman"/>
+          <w:lang w:eastAsia="en-AU"/>
+        </w:rPr>
+      </w:pPr>
+      <w:r>
+        <w:rPr>
+          <w:rFonts w:ascii="Times New Roman" w:eastAsia="Times New Roman" w:hAnsi="Times New Roman" w:cs="Times New Roman"/>
+          <w:lang w:eastAsia="en-AU"/>
+        </w:rPr>
+        <w:t xml:space="preserve">Build a new Hamburger in Gatsby </w:t>
+      </w:r>
+      <w:proofErr w:type="gramStart"/>
+      <w:r>
+        <w:rPr>
+          <w:rFonts w:ascii="Times New Roman" w:eastAsia="Times New Roman" w:hAnsi="Times New Roman" w:cs="Times New Roman"/>
+          <w:lang w:eastAsia="en-AU"/>
+        </w:rPr>
+        <w:t>For</w:t>
+      </w:r>
+      <w:proofErr w:type="gramEnd"/>
+      <w:r>
+        <w:rPr>
+          <w:rFonts w:ascii="Times New Roman" w:eastAsia="Times New Roman" w:hAnsi="Times New Roman" w:cs="Times New Roman"/>
+          <w:lang w:eastAsia="en-AU"/>
+        </w:rPr>
+        <w:t xml:space="preserve"> Mobile.</w:t>
+      </w:r>
+    </w:p>
+    <w:p>
+      <w:pPr>
+        <w:pStyle w:val="ListParagraph"/>
+        <w:numPr>
+          <w:ilvl w:val="1"/>
+          <w:numId w:val="14"/>
+        </w:numPr>
+        <w:shd w:val="clear" w:color="auto" w:fill="FFFFFF"/>
+        <w:spacing w:beforeAutospacing="1" w:afterAutospacing="1" w:line="240" w:lineRule="auto"/>
+        <w:rPr>
+          <w:rFonts w:ascii="Times New Roman" w:eastAsia="Times New Roman" w:hAnsi="Times New Roman" w:cs="Times New Roman"/>
+          <w:lang w:eastAsia="en-AU"/>
+        </w:rPr>
+      </w:pPr>
+      <w:r>
+        <w:rPr>
+          <w:rFonts w:ascii="Times New Roman" w:eastAsia="Times New Roman" w:hAnsi="Times New Roman" w:cs="Times New Roman"/>
+          <w:lang w:eastAsia="en-AU"/>
+        </w:rPr>
+        <w:t>Hamburger doesn’t work, its contents just pour out onto the page, so I need to start from scratch and rebuild it.</w:t>
+      </w:r>
+    </w:p>
+    <w:p>
+      <w:pPr>
+        <w:pStyle w:val="ListParagraph"/>
+        <w:numPr>
+          <w:ilvl w:val="1"/>
+          <w:numId w:val="14"/>
+        </w:numPr>
+        <w:shd w:val="clear" w:color="auto" w:fill="FFFFFF"/>
+        <w:spacing w:beforeAutospacing="1" w:afterAutospacing="1" w:line="240" w:lineRule="auto"/>
+        <w:rPr>
+          <w:rFonts w:ascii="Times New Roman" w:eastAsia="Times New Roman" w:hAnsi="Times New Roman" w:cs="Times New Roman"/>
+          <w:lang w:eastAsia="en-AU"/>
+        </w:rPr>
+      </w:pPr>
+      <w:r>
+        <w:rPr>
+          <w:rFonts w:ascii="Times New Roman" w:eastAsia="Times New Roman" w:hAnsi="Times New Roman" w:cs="Times New Roman"/>
+          <w:lang w:eastAsia="en-AU"/>
+        </w:rPr>
+        <w:t>Hamburger Bar isn’t hiding its contents, just displaying all over</w:t>
+      </w:r>
+    </w:p>
+    <w:p>
+      <w:pPr>
+        <w:pStyle w:val="ListParagraph"/>
+        <w:numPr>
+          <w:ilvl w:val="1"/>
+          <w:numId w:val="14"/>
+        </w:numPr>
+        <w:shd w:val="clear" w:color="auto" w:fill="FFFFFF"/>
+        <w:spacing w:beforeAutospacing="1" w:afterAutospacing="1" w:line="240" w:lineRule="auto"/>
+        <w:rPr>
+          <w:rFonts w:ascii="Times New Roman" w:eastAsia="Times New Roman" w:hAnsi="Times New Roman" w:cs="Times New Roman"/>
+          <w:lang w:eastAsia="en-AU"/>
+        </w:rPr>
+      </w:pPr>
+      <w:r>
+        <w:rPr>
+          <w:rFonts w:ascii="Times New Roman" w:eastAsia="Times New Roman" w:hAnsi="Times New Roman" w:cs="Times New Roman"/>
+          <w:lang w:eastAsia="en-AU"/>
+        </w:rPr>
+        <w:t xml:space="preserve">The contents of the Hamburger </w:t>
+      </w:r>
+      <w:proofErr w:type="spellStart"/>
+      <w:r>
+        <w:rPr>
+          <w:rFonts w:ascii="Times New Roman" w:eastAsia="Times New Roman" w:hAnsi="Times New Roman" w:cs="Times New Roman"/>
+          <w:lang w:eastAsia="en-AU"/>
+        </w:rPr>
+        <w:t>Nav</w:t>
+      </w:r>
+      <w:proofErr w:type="spellEnd"/>
+      <w:r>
+        <w:rPr>
+          <w:rFonts w:ascii="Times New Roman" w:eastAsia="Times New Roman" w:hAnsi="Times New Roman" w:cs="Times New Roman"/>
+          <w:lang w:eastAsia="en-AU"/>
+        </w:rPr>
+        <w:t xml:space="preserve"> don’t scroll</w:t>
+      </w:r>
+    </w:p>
+    <w:p>
+      <w:pPr>
+        <w:pStyle w:val="ListParagraph"/>
+        <w:numPr>
+          <w:ilvl w:val="1"/>
+          <w:numId w:val="14"/>
+        </w:numPr>
+        <w:shd w:val="clear" w:color="auto" w:fill="FFFFFF"/>
+        <w:spacing w:beforeAutospacing="1" w:afterAutospacing="1" w:line="240" w:lineRule="auto"/>
+        <w:rPr>
+          <w:rFonts w:ascii="Times New Roman" w:eastAsia="Times New Roman" w:hAnsi="Times New Roman" w:cs="Times New Roman"/>
+          <w:strike/>
+          <w:lang w:eastAsia="en-AU"/>
+        </w:rPr>
+      </w:pPr>
+      <w:r>
+        <w:rPr>
+          <w:rFonts w:ascii="Times New Roman" w:eastAsia="Times New Roman" w:hAnsi="Times New Roman" w:cs="Times New Roman"/>
+          <w:strike/>
+          <w:lang w:eastAsia="en-AU"/>
+        </w:rPr>
+        <w:t xml:space="preserve">Attempted to </w:t>
+      </w:r>
+      <w:proofErr w:type="gramStart"/>
+      <w:r>
+        <w:rPr>
+          <w:rFonts w:ascii="Times New Roman" w:eastAsia="Times New Roman" w:hAnsi="Times New Roman" w:cs="Times New Roman"/>
+          <w:strike/>
+          <w:lang w:eastAsia="en-AU"/>
+        </w:rPr>
+        <w:t>migrate</w:t>
+      </w:r>
+      <w:proofErr w:type="gramEnd"/>
+      <w:r>
+        <w:rPr>
+          <w:rFonts w:ascii="Times New Roman" w:eastAsia="Times New Roman" w:hAnsi="Times New Roman" w:cs="Times New Roman"/>
+          <w:strike/>
+          <w:lang w:eastAsia="en-AU"/>
+        </w:rPr>
+        <w:t xml:space="preserve"> old HTML Burger </w:t>
+      </w:r>
+      <w:proofErr w:type="spellStart"/>
+      <w:r>
+        <w:rPr>
+          <w:rFonts w:ascii="Times New Roman" w:eastAsia="Times New Roman" w:hAnsi="Times New Roman" w:cs="Times New Roman"/>
+          <w:strike/>
+          <w:lang w:eastAsia="en-AU"/>
+        </w:rPr>
+        <w:t>Nav</w:t>
+      </w:r>
+      <w:proofErr w:type="spellEnd"/>
+      <w:r>
+        <w:rPr>
+          <w:rFonts w:ascii="Times New Roman" w:eastAsia="Times New Roman" w:hAnsi="Times New Roman" w:cs="Times New Roman"/>
+          <w:strike/>
+          <w:lang w:eastAsia="en-AU"/>
+        </w:rPr>
+        <w:t xml:space="preserve"> for Mobile, but struggle to </w:t>
+      </w:r>
+      <w:proofErr w:type="spellStart"/>
+      <w:r>
+        <w:rPr>
+          <w:rFonts w:ascii="Times New Roman" w:eastAsia="Times New Roman" w:hAnsi="Times New Roman" w:cs="Times New Roman"/>
+          <w:strike/>
+          <w:lang w:eastAsia="en-AU"/>
+        </w:rPr>
+        <w:t>intergrate</w:t>
+      </w:r>
+      <w:proofErr w:type="spellEnd"/>
+      <w:r>
+        <w:rPr>
+          <w:rFonts w:ascii="Times New Roman" w:eastAsia="Times New Roman" w:hAnsi="Times New Roman" w:cs="Times New Roman"/>
+          <w:strike/>
+          <w:lang w:eastAsia="en-AU"/>
+        </w:rPr>
+        <w:t xml:space="preserve"> that code into a React project. (Failed!!)</w:t>
+      </w:r>
+    </w:p>
+    <w:p>
+      <w:pPr>
+        <w:pStyle w:val="ListParagraph"/>
+        <w:numPr>
+          <w:ilvl w:val="1"/>
+          <w:numId w:val="14"/>
+        </w:numPr>
+        <w:shd w:val="clear" w:color="auto" w:fill="FFFFFF"/>
+        <w:spacing w:beforeAutospacing="1" w:afterAutospacing="1" w:line="240" w:lineRule="auto"/>
+        <w:rPr>
+          <w:rFonts w:ascii="Times New Roman" w:eastAsia="Times New Roman" w:hAnsi="Times New Roman" w:cs="Times New Roman"/>
+          <w:strike/>
+          <w:lang w:eastAsia="en-AU"/>
+        </w:rPr>
+      </w:pPr>
+      <w:r>
+        <w:rPr>
+          <w:rFonts w:ascii="Times New Roman" w:eastAsia="Times New Roman" w:hAnsi="Times New Roman" w:cs="Times New Roman"/>
+          <w:strike/>
+          <w:lang w:eastAsia="en-AU"/>
+        </w:rPr>
+        <w:t xml:space="preserve">Follow this tutorial </w:t>
+      </w:r>
+      <w:hyperlink r:id="rId17" w:history="1">
+        <w:r>
+          <w:rPr>
+            <w:rStyle w:val="Hyperlink"/>
+            <w:strike/>
+          </w:rPr>
+          <w:t>Hamburger Menu with Gatsby and Styled Components - YouTube</w:t>
+        </w:r>
+      </w:hyperlink>
+    </w:p>
+    <w:p>
+      <w:pPr>
+        <w:pStyle w:val="ListParagraph"/>
+        <w:numPr>
+          <w:ilvl w:val="2"/>
+          <w:numId w:val="14"/>
+        </w:numPr>
+        <w:shd w:val="clear" w:color="auto" w:fill="FFFFFF"/>
+        <w:spacing w:beforeAutospacing="1" w:afterAutospacing="1" w:line="240" w:lineRule="auto"/>
+        <w:rPr>
+          <w:rFonts w:ascii="Times New Roman" w:eastAsia="Times New Roman" w:hAnsi="Times New Roman" w:cs="Times New Roman"/>
+          <w:lang w:eastAsia="en-AU"/>
+        </w:rPr>
+      </w:pPr>
+      <w:r>
+        <w:rPr>
+          <w:strike/>
+        </w:rPr>
+        <w:t>Finished, but keep for reference for now</w:t>
+      </w:r>
+      <w:r>
+        <w:t>.</w:t>
+      </w:r>
+    </w:p>
+    <w:p>
+      <w:pPr>
+        <w:pStyle w:val="ListParagraph"/>
+        <w:numPr>
+          <w:ilvl w:val="1"/>
+          <w:numId w:val="14"/>
+        </w:numPr>
+        <w:shd w:val="clear" w:color="auto" w:fill="FFFFFF"/>
+        <w:spacing w:beforeAutospacing="1" w:afterAutospacing="1" w:line="240" w:lineRule="auto"/>
+        <w:rPr>
+          <w:rFonts w:ascii="Times New Roman" w:eastAsia="Times New Roman" w:hAnsi="Times New Roman" w:cs="Times New Roman"/>
+          <w:strike/>
+          <w:lang w:eastAsia="en-AU"/>
+        </w:rPr>
+      </w:pPr>
+      <w:r>
+        <w:rPr>
+          <w:strike/>
+        </w:rPr>
+        <w:t xml:space="preserve">I have built the Hamburger </w:t>
+      </w:r>
+      <w:proofErr w:type="spellStart"/>
+      <w:r>
+        <w:rPr>
+          <w:strike/>
+        </w:rPr>
+        <w:t>Nav</w:t>
+      </w:r>
+      <w:proofErr w:type="spellEnd"/>
+      <w:r>
+        <w:rPr>
+          <w:strike/>
+        </w:rPr>
+        <w:t xml:space="preserve"> Tool, but now I need to make it responsive and work in harmony with the current Desktop </w:t>
+      </w:r>
+      <w:proofErr w:type="spellStart"/>
+      <w:r>
+        <w:rPr>
+          <w:strike/>
+        </w:rPr>
+        <w:t>Nav</w:t>
+      </w:r>
+      <w:proofErr w:type="spellEnd"/>
+      <w:r>
+        <w:rPr>
+          <w:strike/>
+        </w:rPr>
+        <w:t xml:space="preserve"> Tool</w:t>
+      </w:r>
+    </w:p>
+    <w:p>
+      <w:pPr>
+        <w:pStyle w:val="ListParagraph"/>
+        <w:numPr>
+          <w:ilvl w:val="1"/>
+          <w:numId w:val="14"/>
+        </w:numPr>
+        <w:shd w:val="clear" w:color="auto" w:fill="FFFFFF"/>
+        <w:spacing w:beforeAutospacing="1" w:afterAutospacing="1" w:line="240" w:lineRule="auto"/>
+        <w:rPr>
+          <w:rFonts w:ascii="Times New Roman" w:eastAsia="Times New Roman" w:hAnsi="Times New Roman" w:cs="Times New Roman"/>
+          <w:strike/>
+          <w:lang w:eastAsia="en-AU"/>
+        </w:rPr>
+      </w:pPr>
+      <w:r>
+        <w:rPr>
+          <w:strike/>
+        </w:rPr>
+        <w:t xml:space="preserve">Desktop </w:t>
+      </w:r>
+      <w:proofErr w:type="spellStart"/>
+      <w:r>
+        <w:rPr>
+          <w:strike/>
+        </w:rPr>
+        <w:t>Nav</w:t>
+      </w:r>
+      <w:proofErr w:type="spellEnd"/>
+      <w:r>
+        <w:rPr>
+          <w:strike/>
+        </w:rPr>
+        <w:t xml:space="preserve"> Tool is now working</w:t>
+      </w:r>
+    </w:p>
+    <w:p>
+      <w:pPr>
+        <w:pStyle w:val="ListParagraph"/>
+        <w:numPr>
+          <w:ilvl w:val="1"/>
+          <w:numId w:val="14"/>
+        </w:numPr>
+        <w:shd w:val="clear" w:color="auto" w:fill="FFFFFF"/>
+        <w:spacing w:beforeAutospacing="1" w:afterAutospacing="1" w:line="240" w:lineRule="auto"/>
+        <w:rPr>
+          <w:rFonts w:ascii="Times New Roman" w:eastAsia="Times New Roman" w:hAnsi="Times New Roman" w:cs="Times New Roman"/>
+          <w:strike/>
+          <w:lang w:eastAsia="en-AU"/>
+        </w:rPr>
+      </w:pPr>
+      <w:r>
+        <w:rPr>
+          <w:strike/>
+        </w:rPr>
+        <w:t>Need to look up how to make Styled Components Responsive, to make the Hamburger responsive.</w:t>
+      </w:r>
+    </w:p>
+    <w:p>
+      <w:pPr>
+        <w:pStyle w:val="ListParagraph"/>
+        <w:numPr>
+          <w:ilvl w:val="1"/>
+          <w:numId w:val="14"/>
+        </w:numPr>
+        <w:shd w:val="clear" w:color="auto" w:fill="FFFFFF"/>
+        <w:spacing w:beforeAutospacing="1" w:afterAutospacing="1" w:line="240" w:lineRule="auto"/>
+        <w:rPr>
+          <w:rFonts w:ascii="Times New Roman" w:eastAsia="Times New Roman" w:hAnsi="Times New Roman" w:cs="Times New Roman"/>
+          <w:strike/>
+          <w:lang w:eastAsia="en-AU"/>
+        </w:rPr>
+      </w:pPr>
+      <w:r>
+        <w:rPr>
+          <w:strike/>
+        </w:rPr>
+        <w:t>Links are currently not working, link them up to the correct pages</w:t>
+      </w:r>
+    </w:p>
+    <w:p>
+      <w:pPr>
+        <w:pStyle w:val="ListParagraph"/>
+        <w:numPr>
+          <w:ilvl w:val="1"/>
+          <w:numId w:val="14"/>
+        </w:numPr>
+        <w:shd w:val="clear" w:color="auto" w:fill="FFFFFF"/>
+        <w:spacing w:beforeAutospacing="1" w:afterAutospacing="1" w:line="240" w:lineRule="auto"/>
+        <w:rPr>
+          <w:rFonts w:ascii="Times New Roman" w:eastAsia="Times New Roman" w:hAnsi="Times New Roman" w:cs="Times New Roman"/>
+          <w:strike/>
+          <w:lang w:eastAsia="en-AU"/>
+        </w:rPr>
+      </w:pPr>
+      <w:r>
+        <w:rPr>
+          <w:strike/>
+        </w:rPr>
+        <w:t>Need to change Hamburgers positon, as it is currently cropping over the gallery images.</w:t>
+      </w:r>
+    </w:p>
+    <w:p>
+      <w:pPr>
+        <w:pStyle w:val="ListParagraph"/>
+        <w:numPr>
+          <w:ilvl w:val="0"/>
+          <w:numId w:val="14"/>
+        </w:numPr>
+        <w:shd w:val="clear" w:color="auto" w:fill="FFFFFF"/>
+        <w:spacing w:beforeAutospacing="1" w:afterAutospacing="1" w:line="240" w:lineRule="auto"/>
+        <w:rPr>
+          <w:rFonts w:ascii="Times New Roman" w:eastAsia="Times New Roman" w:hAnsi="Times New Roman" w:cs="Times New Roman"/>
+          <w:lang w:eastAsia="en-AU"/>
+        </w:rPr>
+      </w:pPr>
+      <w:r>
+        <w:rPr>
+          <w:rFonts w:ascii="Times New Roman" w:eastAsia="Times New Roman" w:hAnsi="Times New Roman" w:cs="Times New Roman"/>
+          <w:lang w:eastAsia="en-AU"/>
+        </w:rPr>
+        <w:t>Build a Slider for the Galleries Lightbox</w:t>
+      </w:r>
+    </w:p>
+    <w:p>
+      <w:pPr>
+        <w:pStyle w:val="ListParagraph"/>
+        <w:numPr>
+          <w:ilvl w:val="0"/>
+          <w:numId w:val="14"/>
+        </w:numPr>
+        <w:shd w:val="clear" w:color="auto" w:fill="FFFFFF"/>
+        <w:spacing w:beforeAutospacing="1" w:afterAutospacing="1" w:line="240" w:lineRule="auto"/>
+        <w:rPr>
+          <w:rFonts w:ascii="Times New Roman" w:eastAsia="Times New Roman" w:hAnsi="Times New Roman" w:cs="Times New Roman"/>
+          <w:lang w:eastAsia="en-AU"/>
+        </w:rPr>
+      </w:pPr>
+      <w:r>
+        <w:rPr>
+          <w:rFonts w:ascii="Times New Roman" w:eastAsia="Times New Roman" w:hAnsi="Times New Roman" w:cs="Times New Roman"/>
+          <w:lang w:eastAsia="en-AU"/>
+        </w:rPr>
+        <w:t>Gallery Page</w:t>
+      </w:r>
+    </w:p>
+    <w:p>
+      <w:pPr>
+        <w:pStyle w:val="ListParagraph"/>
+        <w:numPr>
+          <w:ilvl w:val="1"/>
+          <w:numId w:val="14"/>
+        </w:numPr>
+        <w:shd w:val="clear" w:color="auto" w:fill="FFFFFF"/>
+        <w:spacing w:beforeAutospacing="1" w:afterAutospacing="1" w:line="240" w:lineRule="auto"/>
+        <w:rPr>
+          <w:rFonts w:ascii="Times New Roman" w:eastAsia="Times New Roman" w:hAnsi="Times New Roman" w:cs="Times New Roman"/>
+          <w:lang w:eastAsia="en-AU"/>
+        </w:rPr>
+      </w:pPr>
+      <w:r>
+        <w:rPr>
+          <w:rFonts w:ascii="Times New Roman" w:eastAsia="Times New Roman" w:hAnsi="Times New Roman" w:cs="Times New Roman"/>
+          <w:lang w:eastAsia="en-AU"/>
+        </w:rPr>
+        <w:t>Fix the bug that makes images load on top of each other</w:t>
+      </w:r>
+    </w:p>
+    <w:p>
+      <w:pPr>
+        <w:shd w:val="clear" w:color="auto" w:fill="FFFFFF"/>
+        <w:spacing w:beforeAutospacing="1" w:afterAutospacing="1" w:line="240" w:lineRule="auto"/>
+        <w:rPr>
+          <w:rFonts w:ascii="Times New Roman" w:eastAsia="Times New Roman" w:hAnsi="Times New Roman" w:cs="Times New Roman"/>
+          <w:lang w:eastAsia="en-AU"/>
+        </w:rPr>
+      </w:pPr>
+    </w:p>
+    <w:p>
+      <w:pPr>
+        <w:shd w:val="clear" w:color="auto" w:fill="FFFFFF"/>
+        <w:spacing w:beforeAutospacing="1" w:afterAutospacing="1" w:line="240" w:lineRule="auto"/>
+        <w:rPr>
+          <w:rFonts w:ascii="Times New Roman" w:eastAsia="Times New Roman" w:hAnsi="Times New Roman" w:cs="Times New Roman"/>
+          <w:b/>
+          <w:lang w:eastAsia="en-AU"/>
+        </w:rPr>
+      </w:pPr>
+    </w:p>
+    <w:p>
+      <w:pPr>
+        <w:shd w:val="clear" w:color="auto" w:fill="FFFFFF"/>
+        <w:spacing w:beforeAutospacing="1" w:afterAutospacing="1" w:line="240" w:lineRule="auto"/>
+        <w:rPr>
+          <w:rFonts w:ascii="Times New Roman" w:eastAsia="Times New Roman" w:hAnsi="Times New Roman" w:cs="Times New Roman"/>
+          <w:b/>
+          <w:lang w:eastAsia="en-AU"/>
+        </w:rPr>
+      </w:pPr>
+    </w:p>
+    <w:p>
+      <w:pPr>
+        <w:shd w:val="clear" w:color="auto" w:fill="FFFFFF"/>
+        <w:spacing w:beforeAutospacing="1" w:afterAutospacing="1" w:line="240" w:lineRule="auto"/>
+        <w:rPr>
+          <w:rFonts w:ascii="Times New Roman" w:eastAsia="Times New Roman" w:hAnsi="Times New Roman" w:cs="Times New Roman"/>
+          <w:b/>
+          <w:lang w:eastAsia="en-AU"/>
+        </w:rPr>
+      </w:pPr>
+    </w:p>
+    <w:p>
+      <w:pPr>
+        <w:shd w:val="clear" w:color="auto" w:fill="FFFFFF"/>
+        <w:spacing w:beforeAutospacing="1" w:afterAutospacing="1" w:line="240" w:lineRule="auto"/>
+        <w:rPr>
+          <w:rFonts w:ascii="Times New Roman" w:eastAsia="Times New Roman" w:hAnsi="Times New Roman" w:cs="Times New Roman"/>
+          <w:b/>
+          <w:lang w:eastAsia="en-AU"/>
+        </w:rPr>
+      </w:pPr>
+    </w:p>
+    <w:p>
+      <w:pPr>
+        <w:shd w:val="clear" w:color="auto" w:fill="FFFFFF"/>
+        <w:spacing w:beforeAutospacing="1" w:afterAutospacing="1" w:line="240" w:lineRule="auto"/>
+        <w:rPr>
+          <w:rFonts w:ascii="Times New Roman" w:eastAsia="Times New Roman" w:hAnsi="Times New Roman" w:cs="Times New Roman"/>
+          <w:b/>
+          <w:lang w:eastAsia="en-AU"/>
+        </w:rPr>
+      </w:pPr>
+    </w:p>
+    <w:p>
+      <w:pPr>
+        <w:shd w:val="clear" w:color="auto" w:fill="FFFFFF"/>
+        <w:spacing w:beforeAutospacing="1" w:afterAutospacing="1" w:line="240" w:lineRule="auto"/>
+        <w:rPr>
+          <w:rFonts w:ascii="Times New Roman" w:eastAsia="Times New Roman" w:hAnsi="Times New Roman" w:cs="Times New Roman"/>
+          <w:b/>
+          <w:lang w:eastAsia="en-AU"/>
+        </w:rPr>
+      </w:pPr>
+    </w:p>
+    <w:p>
+      <w:pPr>
+        <w:shd w:val="clear" w:color="auto" w:fill="FFFFFF"/>
+        <w:spacing w:beforeAutospacing="1" w:afterAutospacing="1" w:line="240" w:lineRule="auto"/>
+        <w:rPr>
+          <w:rFonts w:ascii="Times New Roman" w:eastAsia="Times New Roman" w:hAnsi="Times New Roman" w:cs="Times New Roman"/>
+          <w:b/>
+          <w:lang w:eastAsia="en-AU"/>
+        </w:rPr>
+      </w:pPr>
+    </w:p>
+    <w:p>
+      <w:pPr>
+        <w:shd w:val="clear" w:color="auto" w:fill="FFFFFF"/>
+        <w:spacing w:beforeAutospacing="1" w:afterAutospacing="1" w:line="240" w:lineRule="auto"/>
+        <w:rPr>
+          <w:rFonts w:ascii="Times New Roman" w:eastAsia="Times New Roman" w:hAnsi="Times New Roman" w:cs="Times New Roman"/>
+          <w:b/>
+          <w:lang w:eastAsia="en-AU"/>
+        </w:rPr>
+      </w:pPr>
+    </w:p>
+    <w:p>
+      <w:pPr>
+        <w:shd w:val="clear" w:color="auto" w:fill="FFFFFF"/>
+        <w:spacing w:beforeAutospacing="1" w:afterAutospacing="1" w:line="240" w:lineRule="auto"/>
+        <w:rPr>
+          <w:rFonts w:ascii="Times New Roman" w:eastAsia="Times New Roman" w:hAnsi="Times New Roman" w:cs="Times New Roman"/>
+          <w:b/>
+          <w:lang w:eastAsia="en-AU"/>
         </w:rPr>
       </w:pPr>
     </w:p>
@@ -5597,7 +6126,6 @@
           <w:szCs w:val="21"/>
           <w:lang w:val="en-GB" w:eastAsia="en-GB"/>
         </w:rPr>
-        <w:lastRenderedPageBreak/>
         <w:t>      </w:t>
       </w:r>
       <w:r>
@@ -6304,6 +6832,7 @@
           <w:szCs w:val="21"/>
           <w:lang w:val="en-GB" w:eastAsia="en-GB"/>
         </w:rPr>
+        <w:lastRenderedPageBreak/>
         <w:t>                                </w:t>
       </w:r>
       <w:r>
@@ -7042,7 +7571,7 @@
         </w:rPr>
         <w:t xml:space="preserve">This link goes over the basics of Return: </w:t>
       </w:r>
-      <w:hyperlink r:id="rId15" w:history="1">
+      <w:hyperlink r:id="rId18" w:history="1">
         <w:r>
           <w:rPr>
             <w:rStyle w:val="Hyperlink"/>
@@ -7090,7 +7619,6 @@
         <w:rPr>
           <w:lang w:eastAsia="en-AU"/>
         </w:rPr>
-        <w:lastRenderedPageBreak/>
         <w:t xml:space="preserve">What does </w:t>
       </w:r>
       <w:proofErr w:type="gramStart"/>
@@ -7478,6 +8006,7 @@
           <w:szCs w:val="21"/>
           <w:lang w:val="en-GB" w:eastAsia="en-GB"/>
         </w:rPr>
+        <w:lastRenderedPageBreak/>
         <w:t>        </w:t>
       </w:r>
       <w:proofErr w:type="gramStart"/>
@@ -9216,7 +9745,6 @@
           <w:szCs w:val="23"/>
           <w:lang w:val="en-GB" w:eastAsia="en-GB"/>
         </w:rPr>
-        <w:lastRenderedPageBreak/>
         <w:t xml:space="preserve">An elegant and short </w:t>
       </w:r>
       <w:proofErr w:type="gramStart"/>
@@ -9826,7 +10354,7 @@
       <w:r>
         <w:t xml:space="preserve">(Good video to understand positioning with CSS) </w:t>
       </w:r>
-      <w:hyperlink r:id="rId16" w:history="1">
+      <w:hyperlink r:id="rId19" w:history="1">
         <w:r>
           <w:rPr>
             <w:rStyle w:val="Hyperlink"/>
@@ -9902,7 +10430,6 @@
           <w:rFonts w:ascii="Times New Roman" w:eastAsia="Times New Roman" w:hAnsi="Times New Roman" w:cs="Times New Roman"/>
           <w:lang w:eastAsia="en-AU"/>
         </w:rPr>
-        <w:lastRenderedPageBreak/>
         <w:t>Class vs ID</w:t>
       </w:r>
       <w:bookmarkEnd w:id="8"/>
@@ -10055,6 +10582,7 @@
           <w:b/>
           <w:lang w:eastAsia="en-AU"/>
         </w:rPr>
+        <w:lastRenderedPageBreak/>
         <w:t>Conclusion</w:t>
       </w:r>
     </w:p>
@@ -10191,7 +10719,6 @@
         <w:jc w:val="center"/>
       </w:pPr>
       <w:r>
-        <w:lastRenderedPageBreak/>
         <w:pict>
           <v:shapetype id="_x0000_t75" coordsize="21600,21600" o:spt="75" o:preferrelative="t" path="m@4@5l@4@11@9@11@9@5xe" filled="f" stroked="f">
             <v:stroke joinstyle="miter"/>
@@ -10212,8 +10739,8 @@
             <v:path o:extrusionok="f" gradientshapeok="t" o:connecttype="rect"/>
             <o:lock v:ext="edit" aspectratio="t"/>
           </v:shapetype>
-          <v:shape id="_x0000_i1025" type="#_x0000_t75" style="width:339.9pt;height:177.25pt">
-            <v:imagedata r:id="rId17" o:title="Untitled-1" cropbottom="3571f"/>
+          <v:shape id="_x0000_i1025" type="#_x0000_t75" style="width:339.6pt;height:177pt">
+            <v:imagedata r:id="rId20" o:title="Untitled-1" cropbottom="3571f"/>
           </v:shape>
         </w:pict>
       </w:r>
@@ -10296,6 +10823,7 @@
           <w:u w:val="single"/>
           <w:lang w:eastAsia="en-AU"/>
         </w:rPr>
+        <w:lastRenderedPageBreak/>
         <w:t>How do you declare a variable?</w:t>
       </w:r>
     </w:p>
@@ -10788,7 +11316,6 @@
           <w:color w:val="333333"/>
           <w:lang w:eastAsia="en-AU"/>
         </w:rPr>
-        <w:lastRenderedPageBreak/>
         <w:t>Make names maximally descriptive and concise. Examples of bad names are </w:t>
       </w:r>
       <w:r>
@@ -11298,6 +11825,7 @@
           <w:color w:val="222222"/>
           <w:shd w:val="clear" w:color="auto" w:fill="FFFFFF"/>
         </w:rPr>
+        <w:lastRenderedPageBreak/>
         <w:t>In formal language theory and computer programming, string concatenation is the operation of joining character strings end-to-end. For example, the concatenation of "snow" and "ball" is "snowball".</w:t>
       </w:r>
     </w:p>
@@ -11716,7 +12244,6 @@
           <w:rFonts w:ascii="Times New Roman" w:eastAsia="Times New Roman" w:hAnsi="Times New Roman" w:cs="Times New Roman"/>
           <w:lang w:eastAsia="en-AU"/>
         </w:rPr>
-        <w:lastRenderedPageBreak/>
         <w:t>From school, we all know that the multiplication in the expression 1 + 2 * 2 should be calculated before the addition. That’s exactly the precedence thing. The multiplication is said to have a higher precedence than the addition.</w:t>
       </w:r>
     </w:p>
@@ -11938,6 +12465,7 @@
           <w:color w:val="333333"/>
           <w:lang w:eastAsia="en-AU"/>
         </w:rPr>
+        <w:lastRenderedPageBreak/>
         <w:t>Both of these statements do the same thing: increase </w:t>
       </w:r>
       <w:r>
@@ -12270,7 +12798,6 @@
           <w:spacing w:val="-1"/>
           <w:shd w:val="clear" w:color="auto" w:fill="FFFFFF"/>
         </w:rPr>
-        <w:lastRenderedPageBreak/>
         <w:t>In JavaScript there are two different kinds of data: </w:t>
       </w:r>
       <w:r>
@@ -12794,6 +13321,7 @@
           <w:szCs w:val="22"/>
           <w:shd w:val="clear" w:color="auto" w:fill="FFFFFF"/>
         </w:rPr>
+        <w:lastRenderedPageBreak/>
         <w:t>BigInt</w:t>
       </w:r>
       <w:proofErr w:type="spellEnd"/>
@@ -12825,7 +13353,7 @@
         </w:rPr>
         <w:t> - 1, which is the largest number JavaScript can reliably represent with the </w:t>
       </w:r>
-      <w:hyperlink r:id="rId18">
+      <w:hyperlink r:id="rId21">
         <w:r>
           <w:rPr>
             <w:rStyle w:val="HTMLCode"/>
@@ -13705,7 +14233,6 @@
           <w:rFonts w:ascii="Times New Roman" w:eastAsia="Times New Roman" w:hAnsi="Times New Roman" w:cs="Times New Roman"/>
           <w:lang w:eastAsia="en-AU"/>
         </w:rPr>
-        <w:lastRenderedPageBreak/>
         <w:t>Backticks</w:t>
       </w:r>
       <w:proofErr w:type="spellEnd"/>
@@ -14283,7 +14810,7 @@
         </w:rPr>
         <w:t> </w:t>
       </w:r>
-      <w:hyperlink r:id="rId19">
+      <w:hyperlink r:id="rId22">
         <w:proofErr w:type="gramStart"/>
         <w:r>
           <w:rPr>
@@ -14413,7 +14940,7 @@
         </w:rPr>
         <w:t> </w:t>
       </w:r>
-      <w:hyperlink r:id="rId20">
+      <w:hyperlink r:id="rId23">
         <w:proofErr w:type="gramStart"/>
         <w:r>
           <w:rPr>
@@ -14468,6 +14995,7 @@
           <w:color w:val="242729"/>
           <w:lang w:eastAsia="en-AU"/>
         </w:rPr>
+        <w:lastRenderedPageBreak/>
         <w:t>If start &gt; stop, </w:t>
       </w:r>
       <w:proofErr w:type="gramStart"/>
@@ -14666,7 +15194,7 @@
         </w:rPr>
         <w:t xml:space="preserve"> + stop)) as covered in the </w:t>
       </w:r>
-      <w:hyperlink r:id="rId21" w:anchor="sec-string.prototype.slice" w:history="1">
+      <w:hyperlink r:id="rId24" w:anchor="sec-string.prototype.slice" w:history="1">
         <w:r>
           <w:rPr>
             <w:rFonts w:ascii="Times New Roman" w:eastAsia="Times New Roman" w:hAnsi="Times New Roman" w:cs="Times New Roman"/>
@@ -15274,7 +15802,6 @@
           <w:rFonts w:ascii="Times New Roman" w:eastAsia="Times New Roman" w:hAnsi="Times New Roman" w:cs="Times New Roman"/>
           <w:lang w:eastAsia="en-AU"/>
         </w:rPr>
-        <w:lastRenderedPageBreak/>
         <w:t>What are the comparison operators?</w:t>
       </w:r>
     </w:p>
@@ -15298,7 +15825,7 @@
         </w:rPr>
         <w:t>A </w:t>
       </w:r>
-      <w:hyperlink r:id="rId22">
+      <w:hyperlink r:id="rId25">
         <w:r>
           <w:rPr>
             <w:rStyle w:val="Hyperlink"/>
@@ -15567,7 +16094,7 @@
                 <w:lang w:eastAsia="en-AU"/>
               </w:rPr>
             </w:pPr>
-            <w:hyperlink r:id="rId23" w:anchor="Equality" w:history="1">
+            <w:hyperlink r:id="rId26" w:anchor="Equality" w:history="1">
               <w:r>
                 <w:rPr>
                   <w:rFonts w:ascii="Times New Roman" w:eastAsia="Times New Roman" w:hAnsi="Times New Roman" w:cs="Times New Roman"/>
@@ -15695,7 +16222,7 @@
                 <w:lang w:eastAsia="en-AU"/>
               </w:rPr>
             </w:pPr>
-            <w:hyperlink r:id="rId24" w:anchor="Inequality" w:history="1">
+            <w:hyperlink r:id="rId27" w:anchor="Inequality" w:history="1">
               <w:r>
                 <w:rPr>
                   <w:rFonts w:ascii="Times New Roman" w:eastAsia="Times New Roman" w:hAnsi="Times New Roman" w:cs="Times New Roman"/>
@@ -15813,7 +16340,7 @@
                 <w:lang w:eastAsia="en-AU"/>
               </w:rPr>
             </w:pPr>
-            <w:hyperlink r:id="rId25" w:anchor="Identity" w:history="1">
+            <w:hyperlink r:id="rId28" w:anchor="Identity" w:history="1">
               <w:r>
                 <w:rPr>
                   <w:rFonts w:ascii="Times New Roman" w:eastAsia="Times New Roman" w:hAnsi="Times New Roman" w:cs="Times New Roman"/>
@@ -15858,7 +16385,7 @@
               </w:rPr>
               <w:t>Returns true if the operands are equal and of the same type. See also </w:t>
             </w:r>
-            <w:hyperlink r:id="rId26">
+            <w:hyperlink r:id="rId29">
               <w:r>
                 <w:rPr>
                   <w:rFonts w:ascii="Times New Roman" w:eastAsia="Times New Roman" w:hAnsi="Times New Roman" w:cs="Times New Roman"/>
@@ -15878,7 +16405,7 @@
               </w:rPr>
               <w:t> and </w:t>
             </w:r>
-            <w:hyperlink r:id="rId27" w:tgtFrame="/en-US/docs/Web/JavaScript/Guide/Sameness">
+            <w:hyperlink r:id="rId30" w:tgtFrame="/en-US/docs/Web/JavaScript/Guide/Sameness">
               <w:r>
                 <w:rPr>
                   <w:rFonts w:ascii="Times New Roman" w:eastAsia="Times New Roman" w:hAnsi="Times New Roman" w:cs="Times New Roman"/>
@@ -15941,7 +16468,7 @@
                 <w:lang w:eastAsia="en-AU"/>
               </w:rPr>
             </w:pPr>
-            <w:hyperlink r:id="rId28" w:anchor="Nonidentity" w:history="1">
+            <w:hyperlink r:id="rId31" w:anchor="Nonidentity" w:history="1">
               <w:r>
                 <w:rPr>
                   <w:rFonts w:ascii="Times New Roman" w:eastAsia="Times New Roman" w:hAnsi="Times New Roman" w:cs="Times New Roman"/>
@@ -16059,7 +16586,7 @@
                 <w:lang w:eastAsia="en-AU"/>
               </w:rPr>
             </w:pPr>
-            <w:hyperlink r:id="rId29" w:anchor="Greater_than_operator" w:history="1">
+            <w:hyperlink r:id="rId32" w:anchor="Greater_than_operator" w:history="1">
               <w:r>
                 <w:rPr>
                   <w:rFonts w:ascii="Times New Roman" w:eastAsia="Times New Roman" w:hAnsi="Times New Roman" w:cs="Times New Roman"/>
@@ -16157,7 +16684,7 @@
                 <w:lang w:eastAsia="en-AU"/>
               </w:rPr>
             </w:pPr>
-            <w:hyperlink r:id="rId30" w:anchor="Greater_than_or_equal_operator" w:history="1">
+            <w:hyperlink r:id="rId33" w:anchor="Greater_than_or_equal_operator" w:history="1">
               <w:r>
                 <w:rPr>
                   <w:rFonts w:ascii="Times New Roman" w:eastAsia="Times New Roman" w:hAnsi="Times New Roman" w:cs="Times New Roman"/>
@@ -16274,7 +16801,7 @@
                 <w:lang w:eastAsia="en-AU"/>
               </w:rPr>
             </w:pPr>
-            <w:hyperlink r:id="rId31" w:anchor="Less_than_operator" w:history="1">
+            <w:hyperlink r:id="rId34" w:anchor="Less_than_operator" w:history="1">
               <w:r>
                 <w:rPr>
                   <w:rFonts w:ascii="Times New Roman" w:eastAsia="Times New Roman" w:hAnsi="Times New Roman" w:cs="Times New Roman"/>
@@ -16372,7 +16899,7 @@
                 <w:lang w:eastAsia="en-AU"/>
               </w:rPr>
             </w:pPr>
-            <w:hyperlink r:id="rId32" w:anchor="Less_than_or_equal_operator" w:history="1">
+            <w:hyperlink r:id="rId35" w:anchor="Less_than_or_equal_operator" w:history="1">
               <w:r>
                 <w:rPr>
                   <w:rFonts w:ascii="Times New Roman" w:eastAsia="Times New Roman" w:hAnsi="Times New Roman" w:cs="Times New Roman"/>
@@ -16702,7 +17229,6 @@
           <w:color w:val="222222"/>
           <w:shd w:val="clear" w:color="auto" w:fill="FFFFFF"/>
         </w:rPr>
-        <w:lastRenderedPageBreak/>
         <w:t>Truthy</w:t>
       </w:r>
       <w:proofErr w:type="spellEnd"/>
@@ -17506,6 +18032,7 @@
           <w:szCs w:val="23"/>
           <w:shd w:val="clear" w:color="auto" w:fill="FFFFFF"/>
         </w:rPr>
+        <w:lastRenderedPageBreak/>
         <w:t>switch</w:t>
       </w:r>
       <w:r>
@@ -18123,7 +18650,7 @@
         </w:rPr>
         <w:t>the </w:t>
       </w:r>
-      <w:hyperlink r:id="rId33">
+      <w:hyperlink r:id="rId36">
         <w:r>
           <w:rPr>
             <w:rStyle w:val="HTMLCode"/>
@@ -18381,7 +18908,6 @@
           <w:spacing w:val="-1"/>
           <w:lang w:eastAsia="en-AU"/>
         </w:rPr>
-        <w:lastRenderedPageBreak/>
         <w:t>An expression which is evaluated if the </w:t>
       </w:r>
       <w:r>
@@ -18829,6 +19355,7 @@
           <w:szCs w:val="24"/>
           <w:lang w:eastAsia="en-AU"/>
         </w:rPr>
+        <w:lastRenderedPageBreak/>
         <w:t>“Else” statements: where if the same condition is false it specifies the execution for a block of code.</w:t>
       </w:r>
     </w:p>
@@ -18887,7 +19414,6 @@
         <w:pStyle w:val="Heading1"/>
       </w:pPr>
       <w:r>
-        <w:lastRenderedPageBreak/>
         <w:t>QA Job Project</w:t>
       </w:r>
     </w:p>
@@ -19080,7 +19606,6 @@
         <w:rPr>
           <w:b w:val="0"/>
         </w:rPr>
-        <w:lastRenderedPageBreak/>
         <w:t>Automation or Manual</w:t>
       </w:r>
     </w:p>
@@ -21030,7 +21555,7 @@
   <w:style w:type="paragraph" w:default="1" w:styleId="Normal">
     <w:name w:val="Normal"/>
     <w:qFormat/>
-    <w:rsid w:val="00381329"/>
+    <w:rsid w:val="006E29FC"/>
     <w:pPr>
       <w:spacing w:after="200" w:line="276" w:lineRule="auto"/>
     </w:pPr>
@@ -21154,6 +21679,7 @@
   <w:style w:type="character" w:default="1" w:styleId="DefaultParagraphFont">
     <w:name w:val="Default Paragraph Font"/>
     <w:uiPriority w:val="1"/>
+    <w:semiHidden/>
     <w:unhideWhenUsed/>
   </w:style>
   <w:style w:type="table" w:default="1" w:styleId="TableNormal">
@@ -21845,7 +22371,7 @@
   <w:style w:type="paragraph" w:default="1" w:styleId="Normal">
     <w:name w:val="Normal"/>
     <w:qFormat/>
-    <w:rsid w:val="00381329"/>
+    <w:rsid w:val="006E29FC"/>
     <w:pPr>
       <w:spacing w:after="200" w:line="276" w:lineRule="auto"/>
     </w:pPr>
@@ -21969,6 +22495,7 @@
   <w:style w:type="character" w:default="1" w:styleId="DefaultParagraphFont">
     <w:name w:val="Default Paragraph Font"/>
     <w:uiPriority w:val="1"/>
+    <w:semiHidden/>
     <w:unhideWhenUsed/>
   </w:style>
   <w:style w:type="table" w:default="1" w:styleId="TableNormal">
@@ -22792,7 +23319,7 @@
 </file>
 
 <file path=customXml/itemProps1.xml><?xml version="1.0" encoding="utf-8"?>
-<ds:datastoreItem xmlns:ds="http://schemas.openxmlformats.org/officeDocument/2006/customXml" ds:itemID="{405DBDAB-342D-43D6-A3E5-8AE41D358405}">
+<ds:datastoreItem xmlns:ds="http://schemas.openxmlformats.org/officeDocument/2006/customXml" ds:itemID="{D20AFFC9-EAAC-437B-A8AB-5246E12E383A}">
   <ds:schemaRefs>
     <ds:schemaRef ds:uri="http://schemas.openxmlformats.org/officeDocument/2006/bibliography"/>
   </ds:schemaRefs>

</xml_diff>

<commit_message>
[Built the backbone of the blog]
</commit_message>
<xml_diff>
--- a/Programming Diary.docx
+++ b/Programming Diary.docx
@@ -1571,6 +1571,8 @@
               </w:rPr>
               <w:t xml:space="preserve"> Creating a Gatsby Blog from Scratch.</w:t>
             </w:r>
+            <w:bookmarkStart w:id="1" w:name="_GoBack"/>
+            <w:bookmarkEnd w:id="1"/>
           </w:p>
           <w:p>
             <w:pPr>
@@ -1599,16 +1601,8 @@
               <w:rPr>
                 <w:lang w:eastAsia="en-AU"/>
               </w:rPr>
-              <w:t>Creating a Gatsby Blog from Scratch #3 | Blog Post Template</w:t>
+              <w:t>Creating a Gatsby Blog from Scratch #4 | Custom MDX and Styled Components</w:t>
             </w:r>
-            <w:r>
-              <w:rPr>
-                <w:lang w:eastAsia="en-AU"/>
-              </w:rPr>
-              <w:t xml:space="preserve"> 22:22</w:t>
-            </w:r>
-            <w:bookmarkStart w:id="1" w:name="_GoBack"/>
-            <w:bookmarkEnd w:id="1"/>
           </w:p>
         </w:tc>
       </w:tr>
@@ -23314,7 +23308,7 @@
 </file>
 
 <file path=customXml/itemProps1.xml><?xml version="1.0" encoding="utf-8"?>
-<ds:datastoreItem xmlns:ds="http://schemas.openxmlformats.org/officeDocument/2006/customXml" ds:itemID="{957EEA19-A780-4C16-A35E-4B50AF080CC7}">
+<ds:datastoreItem xmlns:ds="http://schemas.openxmlformats.org/officeDocument/2006/customXml" ds:itemID="{B3F65C05-84E3-43EB-887B-391FEF4040E4}">
   <ds:schemaRefs>
     <ds:schemaRef ds:uri="http://schemas.openxmlformats.org/officeDocument/2006/bibliography"/>
   </ds:schemaRefs>

</xml_diff>